<commit_message>
uploaded file Tuan1+2 full
</commit_message>
<xml_diff>
--- a/Tuan1/Bài tập tuần 1.docx
+++ b/Tuan1/Bài tập tuần 1.docx
@@ -17454,11 +17454,2353 @@
     </w:p>
     <w:p>
       <w:pPr>
+        <w:shd w:val="clear" w:color="auto" w:fill="1E1E1E"/>
+        <w:spacing w:after="0" w:line="285" w:lineRule="atLeast"/>
+        <w:rPr>
+          <w:rFonts w:ascii="Consolas" w:eastAsia="Times New Roman" w:hAnsi="Consolas" w:cs="Times New Roman"/>
+          <w:color w:val="D4D4D4"/>
+          <w:sz w:val="21"/>
+          <w:szCs w:val="21"/>
+        </w:rPr>
+      </w:pPr>
+      <w:r>
+        <w:rPr>
+          <w:rFonts w:ascii="Consolas" w:eastAsia="Times New Roman" w:hAnsi="Consolas" w:cs="Times New Roman"/>
+          <w:color w:val="569CD6"/>
+          <w:sz w:val="21"/>
+          <w:szCs w:val="21"/>
+        </w:rPr>
+        <w:t>import</w:t>
+      </w:r>
+      <w:r>
+        <w:rPr>
+          <w:rFonts w:ascii="Consolas" w:eastAsia="Times New Roman" w:hAnsi="Consolas" w:cs="Times New Roman"/>
+          <w:color w:val="D4D4D4"/>
+          <w:sz w:val="21"/>
+          <w:szCs w:val="21"/>
+        </w:rPr>
+        <w:t xml:space="preserve"> </w:t>
+      </w:r>
+      <w:r>
+        <w:rPr>
+          <w:rFonts w:ascii="Consolas" w:eastAsia="Times New Roman" w:hAnsi="Consolas" w:cs="Times New Roman"/>
+          <w:color w:val="4EC9B0"/>
+          <w:sz w:val="21"/>
+          <w:szCs w:val="21"/>
+        </w:rPr>
+        <w:t>java</w:t>
+      </w:r>
+      <w:r>
+        <w:rPr>
+          <w:rFonts w:ascii="Consolas" w:eastAsia="Times New Roman" w:hAnsi="Consolas" w:cs="Times New Roman"/>
+          <w:color w:val="D4D4D4"/>
+          <w:sz w:val="21"/>
+          <w:szCs w:val="21"/>
+        </w:rPr>
+        <w:t>.</w:t>
+      </w:r>
+      <w:r>
+        <w:rPr>
+          <w:rFonts w:ascii="Consolas" w:eastAsia="Times New Roman" w:hAnsi="Consolas" w:cs="Times New Roman"/>
+          <w:color w:val="4EC9B0"/>
+          <w:sz w:val="21"/>
+          <w:szCs w:val="21"/>
+        </w:rPr>
+        <w:t>util</w:t>
+      </w:r>
+      <w:r>
+        <w:rPr>
+          <w:rFonts w:ascii="Consolas" w:eastAsia="Times New Roman" w:hAnsi="Consolas" w:cs="Times New Roman"/>
+          <w:color w:val="D4D4D4"/>
+          <w:sz w:val="21"/>
+          <w:szCs w:val="21"/>
+        </w:rPr>
+        <w:t>.</w:t>
+      </w:r>
+      <w:r>
+        <w:rPr>
+          <w:rFonts w:ascii="Consolas" w:eastAsia="Times New Roman" w:hAnsi="Consolas" w:cs="Times New Roman"/>
+          <w:color w:val="4EC9B0"/>
+          <w:sz w:val="21"/>
+          <w:szCs w:val="21"/>
+        </w:rPr>
+        <w:t>Random</w:t>
+      </w:r>
+      <w:r>
+        <w:rPr>
+          <w:rFonts w:ascii="Consolas" w:eastAsia="Times New Roman" w:hAnsi="Consolas" w:cs="Times New Roman"/>
+          <w:color w:val="D4D4D4"/>
+          <w:sz w:val="21"/>
+          <w:szCs w:val="21"/>
+        </w:rPr>
+        <w:t>;</w:t>
+      </w:r>
+    </w:p>
+    <w:p>
+      <w:pPr>
+        <w:shd w:val="clear" w:color="auto" w:fill="1E1E1E"/>
+        <w:spacing w:after="0" w:line="285" w:lineRule="atLeast"/>
+        <w:rPr>
+          <w:rFonts w:ascii="Consolas" w:eastAsia="Times New Roman" w:hAnsi="Consolas" w:cs="Times New Roman"/>
+          <w:color w:val="D4D4D4"/>
+          <w:sz w:val="21"/>
+          <w:szCs w:val="21"/>
+        </w:rPr>
+      </w:pPr>
+    </w:p>
+    <w:p>
+      <w:pPr>
+        <w:shd w:val="clear" w:color="auto" w:fill="1E1E1E"/>
+        <w:spacing w:after="0" w:line="285" w:lineRule="atLeast"/>
+        <w:rPr>
+          <w:rFonts w:ascii="Consolas" w:eastAsia="Times New Roman" w:hAnsi="Consolas" w:cs="Times New Roman"/>
+          <w:color w:val="D4D4D4"/>
+          <w:sz w:val="21"/>
+          <w:szCs w:val="21"/>
+        </w:rPr>
+      </w:pPr>
+      <w:r>
+        <w:rPr>
+          <w:rFonts w:ascii="Consolas" w:eastAsia="Times New Roman" w:hAnsi="Consolas" w:cs="Times New Roman"/>
+          <w:color w:val="569CD6"/>
+          <w:sz w:val="21"/>
+          <w:szCs w:val="21"/>
+        </w:rPr>
+        <w:t>public</w:t>
+      </w:r>
+      <w:r>
+        <w:rPr>
+          <w:rFonts w:ascii="Consolas" w:eastAsia="Times New Roman" w:hAnsi="Consolas" w:cs="Times New Roman"/>
+          <w:color w:val="D4D4D4"/>
+          <w:sz w:val="21"/>
+          <w:szCs w:val="21"/>
+        </w:rPr>
+        <w:t xml:space="preserve"> </w:t>
+      </w:r>
+      <w:r>
+        <w:rPr>
+          <w:rFonts w:ascii="Consolas" w:eastAsia="Times New Roman" w:hAnsi="Consolas" w:cs="Times New Roman"/>
+          <w:color w:val="569CD6"/>
+          <w:sz w:val="21"/>
+          <w:szCs w:val="21"/>
+        </w:rPr>
+        <w:t>class</w:t>
+      </w:r>
+      <w:r>
+        <w:rPr>
+          <w:rFonts w:ascii="Consolas" w:eastAsia="Times New Roman" w:hAnsi="Consolas" w:cs="Times New Roman"/>
+          <w:color w:val="D4D4D4"/>
+          <w:sz w:val="21"/>
+          <w:szCs w:val="21"/>
+        </w:rPr>
+        <w:t xml:space="preserve"> </w:t>
+      </w:r>
+      <w:r>
+        <w:rPr>
+          <w:rFonts w:ascii="Consolas" w:eastAsia="Times New Roman" w:hAnsi="Consolas" w:cs="Times New Roman"/>
+          <w:color w:val="4EC9B0"/>
+          <w:sz w:val="21"/>
+          <w:szCs w:val="21"/>
+        </w:rPr>
+        <w:t>Bai11</w:t>
+      </w:r>
+      <w:r>
+        <w:rPr>
+          <w:rFonts w:ascii="Consolas" w:eastAsia="Times New Roman" w:hAnsi="Consolas" w:cs="Times New Roman"/>
+          <w:color w:val="D4D4D4"/>
+          <w:sz w:val="21"/>
+          <w:szCs w:val="21"/>
+        </w:rPr>
+        <w:t xml:space="preserve"> {</w:t>
+      </w:r>
+    </w:p>
+    <w:p>
+      <w:pPr>
+        <w:shd w:val="clear" w:color="auto" w:fill="1E1E1E"/>
+        <w:spacing w:after="0" w:line="285" w:lineRule="atLeast"/>
+        <w:rPr>
+          <w:rFonts w:ascii="Consolas" w:eastAsia="Times New Roman" w:hAnsi="Consolas" w:cs="Times New Roman"/>
+          <w:color w:val="D4D4D4"/>
+          <w:sz w:val="21"/>
+          <w:szCs w:val="21"/>
+        </w:rPr>
+      </w:pPr>
+      <w:r>
+        <w:rPr>
+          <w:rFonts w:ascii="Consolas" w:eastAsia="Times New Roman" w:hAnsi="Consolas" w:cs="Times New Roman"/>
+          <w:color w:val="D4D4D4"/>
+          <w:sz w:val="21"/>
+          <w:szCs w:val="21"/>
+        </w:rPr>
+        <w:t xml:space="preserve">    </w:t>
+      </w:r>
+      <w:r>
+        <w:rPr>
+          <w:rFonts w:ascii="Consolas" w:eastAsia="Times New Roman" w:hAnsi="Consolas" w:cs="Times New Roman"/>
+          <w:color w:val="569CD6"/>
+          <w:sz w:val="21"/>
+          <w:szCs w:val="21"/>
+        </w:rPr>
+        <w:t>static</w:t>
+      </w:r>
+      <w:r>
+        <w:rPr>
+          <w:rFonts w:ascii="Consolas" w:eastAsia="Times New Roman" w:hAnsi="Consolas" w:cs="Times New Roman"/>
+          <w:color w:val="D4D4D4"/>
+          <w:sz w:val="21"/>
+          <w:szCs w:val="21"/>
+        </w:rPr>
+        <w:t xml:space="preserve"> </w:t>
+      </w:r>
+      <w:r>
+        <w:rPr>
+          <w:rFonts w:ascii="Consolas" w:eastAsia="Times New Roman" w:hAnsi="Consolas" w:cs="Times New Roman"/>
+          <w:color w:val="4EC9B0"/>
+          <w:sz w:val="21"/>
+          <w:szCs w:val="21"/>
+        </w:rPr>
+        <w:t>void</w:t>
+      </w:r>
+      <w:r>
+        <w:rPr>
+          <w:rFonts w:ascii="Consolas" w:eastAsia="Times New Roman" w:hAnsi="Consolas" w:cs="Times New Roman"/>
+          <w:color w:val="D4D4D4"/>
+          <w:sz w:val="21"/>
+          <w:szCs w:val="21"/>
+        </w:rPr>
+        <w:t xml:space="preserve"> </w:t>
+      </w:r>
+      <w:r>
+        <w:rPr>
+          <w:rFonts w:ascii="Consolas" w:eastAsia="Times New Roman" w:hAnsi="Consolas" w:cs="Times New Roman"/>
+          <w:color w:val="DCDCAA"/>
+          <w:sz w:val="21"/>
+          <w:szCs w:val="21"/>
+        </w:rPr>
+        <w:t>ShuffleArray</w:t>
+      </w:r>
+      <w:r>
+        <w:rPr>
+          <w:rFonts w:ascii="Consolas" w:eastAsia="Times New Roman" w:hAnsi="Consolas" w:cs="Times New Roman"/>
+          <w:color w:val="D4D4D4"/>
+          <w:sz w:val="21"/>
+          <w:szCs w:val="21"/>
+        </w:rPr>
+        <w:t xml:space="preserve"> (</w:t>
+      </w:r>
+      <w:r>
+        <w:rPr>
+          <w:rFonts w:ascii="Consolas" w:eastAsia="Times New Roman" w:hAnsi="Consolas" w:cs="Times New Roman"/>
+          <w:color w:val="4EC9B0"/>
+          <w:sz w:val="21"/>
+          <w:szCs w:val="21"/>
+        </w:rPr>
+        <w:t>int</w:t>
+      </w:r>
+      <w:r>
+        <w:rPr>
+          <w:rFonts w:ascii="Consolas" w:eastAsia="Times New Roman" w:hAnsi="Consolas" w:cs="Times New Roman"/>
+          <w:color w:val="D4D4D4"/>
+          <w:sz w:val="21"/>
+          <w:szCs w:val="21"/>
+        </w:rPr>
+        <w:t xml:space="preserve"> []</w:t>
+      </w:r>
+      <w:r>
+        <w:rPr>
+          <w:rFonts w:ascii="Consolas" w:eastAsia="Times New Roman" w:hAnsi="Consolas" w:cs="Times New Roman"/>
+          <w:color w:val="9CDCFE"/>
+          <w:sz w:val="21"/>
+          <w:szCs w:val="21"/>
+        </w:rPr>
+        <w:t>arr</w:t>
+      </w:r>
+      <w:r>
+        <w:rPr>
+          <w:rFonts w:ascii="Consolas" w:eastAsia="Times New Roman" w:hAnsi="Consolas" w:cs="Times New Roman"/>
+          <w:color w:val="D4D4D4"/>
+          <w:sz w:val="21"/>
+          <w:szCs w:val="21"/>
+        </w:rPr>
+        <w:t xml:space="preserve">, </w:t>
+      </w:r>
+      <w:r>
+        <w:rPr>
+          <w:rFonts w:ascii="Consolas" w:eastAsia="Times New Roman" w:hAnsi="Consolas" w:cs="Times New Roman"/>
+          <w:color w:val="4EC9B0"/>
+          <w:sz w:val="21"/>
+          <w:szCs w:val="21"/>
+        </w:rPr>
+        <w:t>int</w:t>
+      </w:r>
+      <w:r>
+        <w:rPr>
+          <w:rFonts w:ascii="Consolas" w:eastAsia="Times New Roman" w:hAnsi="Consolas" w:cs="Times New Roman"/>
+          <w:color w:val="D4D4D4"/>
+          <w:sz w:val="21"/>
+          <w:szCs w:val="21"/>
+        </w:rPr>
+        <w:t xml:space="preserve"> </w:t>
+      </w:r>
+      <w:r>
+        <w:rPr>
+          <w:rFonts w:ascii="Consolas" w:eastAsia="Times New Roman" w:hAnsi="Consolas" w:cs="Times New Roman"/>
+          <w:color w:val="9CDCFE"/>
+          <w:sz w:val="21"/>
+          <w:szCs w:val="21"/>
+        </w:rPr>
+        <w:t>n</w:t>
+      </w:r>
+      <w:r>
+        <w:rPr>
+          <w:rFonts w:ascii="Consolas" w:eastAsia="Times New Roman" w:hAnsi="Consolas" w:cs="Times New Roman"/>
+          <w:color w:val="D4D4D4"/>
+          <w:sz w:val="21"/>
+          <w:szCs w:val="21"/>
+        </w:rPr>
+        <w:t>){</w:t>
+      </w:r>
+    </w:p>
+    <w:p>
+      <w:pPr>
+        <w:shd w:val="clear" w:color="auto" w:fill="1E1E1E"/>
+        <w:spacing w:after="0" w:line="285" w:lineRule="atLeast"/>
+        <w:rPr>
+          <w:rFonts w:ascii="Consolas" w:eastAsia="Times New Roman" w:hAnsi="Consolas" w:cs="Times New Roman"/>
+          <w:color w:val="D4D4D4"/>
+          <w:sz w:val="21"/>
+          <w:szCs w:val="21"/>
+        </w:rPr>
+      </w:pPr>
+      <w:r>
+        <w:rPr>
+          <w:rFonts w:ascii="Consolas" w:eastAsia="Times New Roman" w:hAnsi="Consolas" w:cs="Times New Roman"/>
+          <w:color w:val="D4D4D4"/>
+          <w:sz w:val="21"/>
+          <w:szCs w:val="21"/>
+        </w:rPr>
+        <w:lastRenderedPageBreak/>
+        <w:t xml:space="preserve">        </w:t>
+      </w:r>
+      <w:r>
+        <w:rPr>
+          <w:rFonts w:ascii="Consolas" w:eastAsia="Times New Roman" w:hAnsi="Consolas" w:cs="Times New Roman"/>
+          <w:color w:val="4EC9B0"/>
+          <w:sz w:val="21"/>
+          <w:szCs w:val="21"/>
+        </w:rPr>
+        <w:t>Random</w:t>
+      </w:r>
+      <w:r>
+        <w:rPr>
+          <w:rFonts w:ascii="Consolas" w:eastAsia="Times New Roman" w:hAnsi="Consolas" w:cs="Times New Roman"/>
+          <w:color w:val="D4D4D4"/>
+          <w:sz w:val="21"/>
+          <w:szCs w:val="21"/>
+        </w:rPr>
+        <w:t xml:space="preserve"> </w:t>
+      </w:r>
+      <w:r>
+        <w:rPr>
+          <w:rFonts w:ascii="Consolas" w:eastAsia="Times New Roman" w:hAnsi="Consolas" w:cs="Times New Roman"/>
+          <w:color w:val="9CDCFE"/>
+          <w:sz w:val="21"/>
+          <w:szCs w:val="21"/>
+        </w:rPr>
+        <w:t>rand</w:t>
+      </w:r>
+      <w:r>
+        <w:rPr>
+          <w:rFonts w:ascii="Consolas" w:eastAsia="Times New Roman" w:hAnsi="Consolas" w:cs="Times New Roman"/>
+          <w:color w:val="D4D4D4"/>
+          <w:sz w:val="21"/>
+          <w:szCs w:val="21"/>
+        </w:rPr>
+        <w:t xml:space="preserve"> = </w:t>
+      </w:r>
+      <w:r>
+        <w:rPr>
+          <w:rFonts w:ascii="Consolas" w:eastAsia="Times New Roman" w:hAnsi="Consolas" w:cs="Times New Roman"/>
+          <w:color w:val="C586C0"/>
+          <w:sz w:val="21"/>
+          <w:szCs w:val="21"/>
+        </w:rPr>
+        <w:t>new</w:t>
+      </w:r>
+      <w:r>
+        <w:rPr>
+          <w:rFonts w:ascii="Consolas" w:eastAsia="Times New Roman" w:hAnsi="Consolas" w:cs="Times New Roman"/>
+          <w:color w:val="D4D4D4"/>
+          <w:sz w:val="21"/>
+          <w:szCs w:val="21"/>
+        </w:rPr>
+        <w:t xml:space="preserve"> </w:t>
+      </w:r>
+      <w:r>
+        <w:rPr>
+          <w:rFonts w:ascii="Consolas" w:eastAsia="Times New Roman" w:hAnsi="Consolas" w:cs="Times New Roman"/>
+          <w:color w:val="DCDCAA"/>
+          <w:sz w:val="21"/>
+          <w:szCs w:val="21"/>
+        </w:rPr>
+        <w:t>Random</w:t>
+      </w:r>
+      <w:r>
+        <w:rPr>
+          <w:rFonts w:ascii="Consolas" w:eastAsia="Times New Roman" w:hAnsi="Consolas" w:cs="Times New Roman"/>
+          <w:color w:val="D4D4D4"/>
+          <w:sz w:val="21"/>
+          <w:szCs w:val="21"/>
+        </w:rPr>
+        <w:t>();</w:t>
+      </w:r>
+    </w:p>
+    <w:p>
+      <w:pPr>
+        <w:shd w:val="clear" w:color="auto" w:fill="1E1E1E"/>
+        <w:spacing w:after="0" w:line="285" w:lineRule="atLeast"/>
+        <w:rPr>
+          <w:rFonts w:ascii="Consolas" w:eastAsia="Times New Roman" w:hAnsi="Consolas" w:cs="Times New Roman"/>
+          <w:color w:val="D4D4D4"/>
+          <w:sz w:val="21"/>
+          <w:szCs w:val="21"/>
+        </w:rPr>
+      </w:pPr>
+      <w:r>
+        <w:rPr>
+          <w:rFonts w:ascii="Consolas" w:eastAsia="Times New Roman" w:hAnsi="Consolas" w:cs="Times New Roman"/>
+          <w:color w:val="D4D4D4"/>
+          <w:sz w:val="21"/>
+          <w:szCs w:val="21"/>
+        </w:rPr>
+        <w:t xml:space="preserve">        </w:t>
+      </w:r>
+      <w:r>
+        <w:rPr>
+          <w:rFonts w:ascii="Consolas" w:eastAsia="Times New Roman" w:hAnsi="Consolas" w:cs="Times New Roman"/>
+          <w:color w:val="C586C0"/>
+          <w:sz w:val="21"/>
+          <w:szCs w:val="21"/>
+        </w:rPr>
+        <w:t>for</w:t>
+      </w:r>
+      <w:r>
+        <w:rPr>
+          <w:rFonts w:ascii="Consolas" w:eastAsia="Times New Roman" w:hAnsi="Consolas" w:cs="Times New Roman"/>
+          <w:color w:val="D4D4D4"/>
+          <w:sz w:val="21"/>
+          <w:szCs w:val="21"/>
+        </w:rPr>
+        <w:t>(</w:t>
+      </w:r>
+      <w:r>
+        <w:rPr>
+          <w:rFonts w:ascii="Consolas" w:eastAsia="Times New Roman" w:hAnsi="Consolas" w:cs="Times New Roman"/>
+          <w:color w:val="4EC9B0"/>
+          <w:sz w:val="21"/>
+          <w:szCs w:val="21"/>
+        </w:rPr>
+        <w:t>int</w:t>
+      </w:r>
+      <w:r>
+        <w:rPr>
+          <w:rFonts w:ascii="Consolas" w:eastAsia="Times New Roman" w:hAnsi="Consolas" w:cs="Times New Roman"/>
+          <w:color w:val="D4D4D4"/>
+          <w:sz w:val="21"/>
+          <w:szCs w:val="21"/>
+        </w:rPr>
+        <w:t xml:space="preserve"> </w:t>
+      </w:r>
+      <w:r>
+        <w:rPr>
+          <w:rFonts w:ascii="Consolas" w:eastAsia="Times New Roman" w:hAnsi="Consolas" w:cs="Times New Roman"/>
+          <w:color w:val="9CDCFE"/>
+          <w:sz w:val="21"/>
+          <w:szCs w:val="21"/>
+        </w:rPr>
+        <w:t>i</w:t>
+      </w:r>
+      <w:r>
+        <w:rPr>
+          <w:rFonts w:ascii="Consolas" w:eastAsia="Times New Roman" w:hAnsi="Consolas" w:cs="Times New Roman"/>
+          <w:color w:val="D4D4D4"/>
+          <w:sz w:val="21"/>
+          <w:szCs w:val="21"/>
+        </w:rPr>
+        <w:t>=</w:t>
+      </w:r>
+      <w:r>
+        <w:rPr>
+          <w:rFonts w:ascii="Consolas" w:eastAsia="Times New Roman" w:hAnsi="Consolas" w:cs="Times New Roman"/>
+          <w:color w:val="B5CEA8"/>
+          <w:sz w:val="21"/>
+          <w:szCs w:val="21"/>
+        </w:rPr>
+        <w:t>0</w:t>
+      </w:r>
+      <w:r>
+        <w:rPr>
+          <w:rFonts w:ascii="Consolas" w:eastAsia="Times New Roman" w:hAnsi="Consolas" w:cs="Times New Roman"/>
+          <w:color w:val="D4D4D4"/>
+          <w:sz w:val="21"/>
+          <w:szCs w:val="21"/>
+        </w:rPr>
+        <w:t xml:space="preserve">; </w:t>
+      </w:r>
+      <w:r>
+        <w:rPr>
+          <w:rFonts w:ascii="Consolas" w:eastAsia="Times New Roman" w:hAnsi="Consolas" w:cs="Times New Roman"/>
+          <w:color w:val="9CDCFE"/>
+          <w:sz w:val="21"/>
+          <w:szCs w:val="21"/>
+        </w:rPr>
+        <w:t>i</w:t>
+      </w:r>
+      <w:r>
+        <w:rPr>
+          <w:rFonts w:ascii="Consolas" w:eastAsia="Times New Roman" w:hAnsi="Consolas" w:cs="Times New Roman"/>
+          <w:color w:val="D4D4D4"/>
+          <w:sz w:val="21"/>
+          <w:szCs w:val="21"/>
+        </w:rPr>
+        <w:t>&lt;</w:t>
+      </w:r>
+      <w:r>
+        <w:rPr>
+          <w:rFonts w:ascii="Consolas" w:eastAsia="Times New Roman" w:hAnsi="Consolas" w:cs="Times New Roman"/>
+          <w:color w:val="9CDCFE"/>
+          <w:sz w:val="21"/>
+          <w:szCs w:val="21"/>
+        </w:rPr>
+        <w:t>n</w:t>
+      </w:r>
+      <w:r>
+        <w:rPr>
+          <w:rFonts w:ascii="Consolas" w:eastAsia="Times New Roman" w:hAnsi="Consolas" w:cs="Times New Roman"/>
+          <w:color w:val="D4D4D4"/>
+          <w:sz w:val="21"/>
+          <w:szCs w:val="21"/>
+        </w:rPr>
+        <w:t xml:space="preserve">; </w:t>
+      </w:r>
+      <w:r>
+        <w:rPr>
+          <w:rFonts w:ascii="Consolas" w:eastAsia="Times New Roman" w:hAnsi="Consolas" w:cs="Times New Roman"/>
+          <w:color w:val="9CDCFE"/>
+          <w:sz w:val="21"/>
+          <w:szCs w:val="21"/>
+        </w:rPr>
+        <w:t>i</w:t>
+      </w:r>
+      <w:r>
+        <w:rPr>
+          <w:rFonts w:ascii="Consolas" w:eastAsia="Times New Roman" w:hAnsi="Consolas" w:cs="Times New Roman"/>
+          <w:color w:val="D4D4D4"/>
+          <w:sz w:val="21"/>
+          <w:szCs w:val="21"/>
+        </w:rPr>
+        <w:t>++){</w:t>
+      </w:r>
+    </w:p>
+    <w:p>
+      <w:pPr>
+        <w:shd w:val="clear" w:color="auto" w:fill="1E1E1E"/>
+        <w:spacing w:after="0" w:line="285" w:lineRule="atLeast"/>
+        <w:rPr>
+          <w:rFonts w:ascii="Consolas" w:eastAsia="Times New Roman" w:hAnsi="Consolas" w:cs="Times New Roman"/>
+          <w:color w:val="D4D4D4"/>
+          <w:sz w:val="21"/>
+          <w:szCs w:val="21"/>
+        </w:rPr>
+      </w:pPr>
+      <w:r>
+        <w:rPr>
+          <w:rFonts w:ascii="Consolas" w:eastAsia="Times New Roman" w:hAnsi="Consolas" w:cs="Times New Roman"/>
+          <w:color w:val="D4D4D4"/>
+          <w:sz w:val="21"/>
+          <w:szCs w:val="21"/>
+        </w:rPr>
+        <w:t xml:space="preserve">            </w:t>
+      </w:r>
+      <w:r>
+        <w:rPr>
+          <w:rFonts w:ascii="Consolas" w:eastAsia="Times New Roman" w:hAnsi="Consolas" w:cs="Times New Roman"/>
+          <w:color w:val="4EC9B0"/>
+          <w:sz w:val="21"/>
+          <w:szCs w:val="21"/>
+        </w:rPr>
+        <w:t>int</w:t>
+      </w:r>
+      <w:r>
+        <w:rPr>
+          <w:rFonts w:ascii="Consolas" w:eastAsia="Times New Roman" w:hAnsi="Consolas" w:cs="Times New Roman"/>
+          <w:color w:val="D4D4D4"/>
+          <w:sz w:val="21"/>
+          <w:szCs w:val="21"/>
+        </w:rPr>
+        <w:t xml:space="preserve"> </w:t>
+      </w:r>
+      <w:r>
+        <w:rPr>
+          <w:rFonts w:ascii="Consolas" w:eastAsia="Times New Roman" w:hAnsi="Consolas" w:cs="Times New Roman"/>
+          <w:color w:val="9CDCFE"/>
+          <w:sz w:val="21"/>
+          <w:szCs w:val="21"/>
+        </w:rPr>
+        <w:t>position1</w:t>
+      </w:r>
+      <w:r>
+        <w:rPr>
+          <w:rFonts w:ascii="Consolas" w:eastAsia="Times New Roman" w:hAnsi="Consolas" w:cs="Times New Roman"/>
+          <w:color w:val="D4D4D4"/>
+          <w:sz w:val="21"/>
+          <w:szCs w:val="21"/>
+        </w:rPr>
+        <w:t xml:space="preserve"> = </w:t>
+      </w:r>
+      <w:r>
+        <w:rPr>
+          <w:rFonts w:ascii="Consolas" w:eastAsia="Times New Roman" w:hAnsi="Consolas" w:cs="Times New Roman"/>
+          <w:color w:val="9CDCFE"/>
+          <w:sz w:val="21"/>
+          <w:szCs w:val="21"/>
+        </w:rPr>
+        <w:t>rand</w:t>
+      </w:r>
+      <w:r>
+        <w:rPr>
+          <w:rFonts w:ascii="Consolas" w:eastAsia="Times New Roman" w:hAnsi="Consolas" w:cs="Times New Roman"/>
+          <w:color w:val="D4D4D4"/>
+          <w:sz w:val="21"/>
+          <w:szCs w:val="21"/>
+        </w:rPr>
+        <w:t>.</w:t>
+      </w:r>
+      <w:r>
+        <w:rPr>
+          <w:rFonts w:ascii="Consolas" w:eastAsia="Times New Roman" w:hAnsi="Consolas" w:cs="Times New Roman"/>
+          <w:color w:val="DCDCAA"/>
+          <w:sz w:val="21"/>
+          <w:szCs w:val="21"/>
+        </w:rPr>
+        <w:t>nextInt</w:t>
+      </w:r>
+      <w:r>
+        <w:rPr>
+          <w:rFonts w:ascii="Consolas" w:eastAsia="Times New Roman" w:hAnsi="Consolas" w:cs="Times New Roman"/>
+          <w:color w:val="D4D4D4"/>
+          <w:sz w:val="21"/>
+          <w:szCs w:val="21"/>
+        </w:rPr>
+        <w:t>(</w:t>
+      </w:r>
+      <w:r>
+        <w:rPr>
+          <w:rFonts w:ascii="Consolas" w:eastAsia="Times New Roman" w:hAnsi="Consolas" w:cs="Times New Roman"/>
+          <w:color w:val="9CDCFE"/>
+          <w:sz w:val="21"/>
+          <w:szCs w:val="21"/>
+        </w:rPr>
+        <w:t>n</w:t>
+      </w:r>
+      <w:r>
+        <w:rPr>
+          <w:rFonts w:ascii="Consolas" w:eastAsia="Times New Roman" w:hAnsi="Consolas" w:cs="Times New Roman"/>
+          <w:color w:val="D4D4D4"/>
+          <w:sz w:val="21"/>
+          <w:szCs w:val="21"/>
+        </w:rPr>
+        <w:t>);</w:t>
+      </w:r>
+    </w:p>
+    <w:p>
+      <w:pPr>
+        <w:shd w:val="clear" w:color="auto" w:fill="1E1E1E"/>
+        <w:spacing w:after="0" w:line="285" w:lineRule="atLeast"/>
+        <w:rPr>
+          <w:rFonts w:ascii="Consolas" w:eastAsia="Times New Roman" w:hAnsi="Consolas" w:cs="Times New Roman"/>
+          <w:color w:val="D4D4D4"/>
+          <w:sz w:val="21"/>
+          <w:szCs w:val="21"/>
+        </w:rPr>
+      </w:pPr>
+      <w:r>
+        <w:rPr>
+          <w:rFonts w:ascii="Consolas" w:eastAsia="Times New Roman" w:hAnsi="Consolas" w:cs="Times New Roman"/>
+          <w:color w:val="D4D4D4"/>
+          <w:sz w:val="21"/>
+          <w:szCs w:val="21"/>
+        </w:rPr>
+        <w:t xml:space="preserve">            </w:t>
+      </w:r>
+      <w:r>
+        <w:rPr>
+          <w:rFonts w:ascii="Consolas" w:eastAsia="Times New Roman" w:hAnsi="Consolas" w:cs="Times New Roman"/>
+          <w:color w:val="C586C0"/>
+          <w:sz w:val="21"/>
+          <w:szCs w:val="21"/>
+        </w:rPr>
+        <w:t>if</w:t>
+      </w:r>
+      <w:r>
+        <w:rPr>
+          <w:rFonts w:ascii="Consolas" w:eastAsia="Times New Roman" w:hAnsi="Consolas" w:cs="Times New Roman"/>
+          <w:color w:val="D4D4D4"/>
+          <w:sz w:val="21"/>
+          <w:szCs w:val="21"/>
+        </w:rPr>
+        <w:t>(</w:t>
+      </w:r>
+      <w:r>
+        <w:rPr>
+          <w:rFonts w:ascii="Consolas" w:eastAsia="Times New Roman" w:hAnsi="Consolas" w:cs="Times New Roman"/>
+          <w:color w:val="9CDCFE"/>
+          <w:sz w:val="21"/>
+          <w:szCs w:val="21"/>
+        </w:rPr>
+        <w:t>position1</w:t>
+      </w:r>
+      <w:r>
+        <w:rPr>
+          <w:rFonts w:ascii="Consolas" w:eastAsia="Times New Roman" w:hAnsi="Consolas" w:cs="Times New Roman"/>
+          <w:color w:val="D4D4D4"/>
+          <w:sz w:val="21"/>
+          <w:szCs w:val="21"/>
+        </w:rPr>
+        <w:t>!=</w:t>
+      </w:r>
+      <w:r>
+        <w:rPr>
+          <w:rFonts w:ascii="Consolas" w:eastAsia="Times New Roman" w:hAnsi="Consolas" w:cs="Times New Roman"/>
+          <w:color w:val="9CDCFE"/>
+          <w:sz w:val="21"/>
+          <w:szCs w:val="21"/>
+        </w:rPr>
+        <w:t>i</w:t>
+      </w:r>
+      <w:r>
+        <w:rPr>
+          <w:rFonts w:ascii="Consolas" w:eastAsia="Times New Roman" w:hAnsi="Consolas" w:cs="Times New Roman"/>
+          <w:color w:val="D4D4D4"/>
+          <w:sz w:val="21"/>
+          <w:szCs w:val="21"/>
+        </w:rPr>
+        <w:t>){</w:t>
+      </w:r>
+    </w:p>
+    <w:p>
+      <w:pPr>
+        <w:shd w:val="clear" w:color="auto" w:fill="1E1E1E"/>
+        <w:spacing w:after="0" w:line="285" w:lineRule="atLeast"/>
+        <w:rPr>
+          <w:rFonts w:ascii="Consolas" w:eastAsia="Times New Roman" w:hAnsi="Consolas" w:cs="Times New Roman"/>
+          <w:color w:val="D4D4D4"/>
+          <w:sz w:val="21"/>
+          <w:szCs w:val="21"/>
+        </w:rPr>
+      </w:pPr>
+      <w:r>
+        <w:rPr>
+          <w:rFonts w:ascii="Consolas" w:eastAsia="Times New Roman" w:hAnsi="Consolas" w:cs="Times New Roman"/>
+          <w:color w:val="D4D4D4"/>
+          <w:sz w:val="21"/>
+          <w:szCs w:val="21"/>
+        </w:rPr>
+        <w:t xml:space="preserve">                </w:t>
+      </w:r>
+      <w:r>
+        <w:rPr>
+          <w:rFonts w:ascii="Consolas" w:eastAsia="Times New Roman" w:hAnsi="Consolas" w:cs="Times New Roman"/>
+          <w:color w:val="4EC9B0"/>
+          <w:sz w:val="21"/>
+          <w:szCs w:val="21"/>
+        </w:rPr>
+        <w:t>System</w:t>
+      </w:r>
+      <w:r>
+        <w:rPr>
+          <w:rFonts w:ascii="Consolas" w:eastAsia="Times New Roman" w:hAnsi="Consolas" w:cs="Times New Roman"/>
+          <w:color w:val="D4D4D4"/>
+          <w:sz w:val="21"/>
+          <w:szCs w:val="21"/>
+        </w:rPr>
+        <w:t>.</w:t>
+      </w:r>
+      <w:r>
+        <w:rPr>
+          <w:rFonts w:ascii="Consolas" w:eastAsia="Times New Roman" w:hAnsi="Consolas" w:cs="Times New Roman"/>
+          <w:color w:val="4FC1FF"/>
+          <w:sz w:val="21"/>
+          <w:szCs w:val="21"/>
+        </w:rPr>
+        <w:t>out</w:t>
+      </w:r>
+      <w:r>
+        <w:rPr>
+          <w:rFonts w:ascii="Consolas" w:eastAsia="Times New Roman" w:hAnsi="Consolas" w:cs="Times New Roman"/>
+          <w:color w:val="D4D4D4"/>
+          <w:sz w:val="21"/>
+          <w:szCs w:val="21"/>
+        </w:rPr>
+        <w:t>.</w:t>
+      </w:r>
+      <w:r>
+        <w:rPr>
+          <w:rFonts w:ascii="Consolas" w:eastAsia="Times New Roman" w:hAnsi="Consolas" w:cs="Times New Roman"/>
+          <w:color w:val="DCDCAA"/>
+          <w:sz w:val="21"/>
+          <w:szCs w:val="21"/>
+        </w:rPr>
+        <w:t>println</w:t>
+      </w:r>
+      <w:r>
+        <w:rPr>
+          <w:rFonts w:ascii="Consolas" w:eastAsia="Times New Roman" w:hAnsi="Consolas" w:cs="Times New Roman"/>
+          <w:color w:val="D4D4D4"/>
+          <w:sz w:val="21"/>
+          <w:szCs w:val="21"/>
+        </w:rPr>
+        <w:t>(</w:t>
+      </w:r>
+      <w:r>
+        <w:rPr>
+          <w:rFonts w:ascii="Consolas" w:eastAsia="Times New Roman" w:hAnsi="Consolas" w:cs="Times New Roman"/>
+          <w:color w:val="CE9178"/>
+          <w:sz w:val="21"/>
+          <w:szCs w:val="21"/>
+        </w:rPr>
+        <w:t>"Truoc khi Swap: "</w:t>
+      </w:r>
+      <w:r>
+        <w:rPr>
+          <w:rFonts w:ascii="Consolas" w:eastAsia="Times New Roman" w:hAnsi="Consolas" w:cs="Times New Roman"/>
+          <w:color w:val="D4D4D4"/>
+          <w:sz w:val="21"/>
+          <w:szCs w:val="21"/>
+        </w:rPr>
+        <w:t>+</w:t>
+      </w:r>
+      <w:r>
+        <w:rPr>
+          <w:rFonts w:ascii="Consolas" w:eastAsia="Times New Roman" w:hAnsi="Consolas" w:cs="Times New Roman"/>
+          <w:color w:val="9CDCFE"/>
+          <w:sz w:val="21"/>
+          <w:szCs w:val="21"/>
+        </w:rPr>
+        <w:t>arr</w:t>
+      </w:r>
+      <w:r>
+        <w:rPr>
+          <w:rFonts w:ascii="Consolas" w:eastAsia="Times New Roman" w:hAnsi="Consolas" w:cs="Times New Roman"/>
+          <w:color w:val="D4D4D4"/>
+          <w:sz w:val="21"/>
+          <w:szCs w:val="21"/>
+        </w:rPr>
+        <w:t>[</w:t>
+      </w:r>
+      <w:r>
+        <w:rPr>
+          <w:rFonts w:ascii="Consolas" w:eastAsia="Times New Roman" w:hAnsi="Consolas" w:cs="Times New Roman"/>
+          <w:color w:val="9CDCFE"/>
+          <w:sz w:val="21"/>
+          <w:szCs w:val="21"/>
+        </w:rPr>
+        <w:t>i</w:t>
+      </w:r>
+      <w:r>
+        <w:rPr>
+          <w:rFonts w:ascii="Consolas" w:eastAsia="Times New Roman" w:hAnsi="Consolas" w:cs="Times New Roman"/>
+          <w:color w:val="D4D4D4"/>
+          <w:sz w:val="21"/>
+          <w:szCs w:val="21"/>
+        </w:rPr>
+        <w:t>]+</w:t>
+      </w:r>
+      <w:r>
+        <w:rPr>
+          <w:rFonts w:ascii="Consolas" w:eastAsia="Times New Roman" w:hAnsi="Consolas" w:cs="Times New Roman"/>
+          <w:color w:val="CE9178"/>
+          <w:sz w:val="21"/>
+          <w:szCs w:val="21"/>
+        </w:rPr>
+        <w:t>"  "</w:t>
+      </w:r>
+      <w:r>
+        <w:rPr>
+          <w:rFonts w:ascii="Consolas" w:eastAsia="Times New Roman" w:hAnsi="Consolas" w:cs="Times New Roman"/>
+          <w:color w:val="D4D4D4"/>
+          <w:sz w:val="21"/>
+          <w:szCs w:val="21"/>
+        </w:rPr>
+        <w:t>+</w:t>
+      </w:r>
+      <w:r>
+        <w:rPr>
+          <w:rFonts w:ascii="Consolas" w:eastAsia="Times New Roman" w:hAnsi="Consolas" w:cs="Times New Roman"/>
+          <w:color w:val="9CDCFE"/>
+          <w:sz w:val="21"/>
+          <w:szCs w:val="21"/>
+        </w:rPr>
+        <w:t>arr</w:t>
+      </w:r>
+      <w:r>
+        <w:rPr>
+          <w:rFonts w:ascii="Consolas" w:eastAsia="Times New Roman" w:hAnsi="Consolas" w:cs="Times New Roman"/>
+          <w:color w:val="D4D4D4"/>
+          <w:sz w:val="21"/>
+          <w:szCs w:val="21"/>
+        </w:rPr>
+        <w:t>[</w:t>
+      </w:r>
+      <w:r>
+        <w:rPr>
+          <w:rFonts w:ascii="Consolas" w:eastAsia="Times New Roman" w:hAnsi="Consolas" w:cs="Times New Roman"/>
+          <w:color w:val="9CDCFE"/>
+          <w:sz w:val="21"/>
+          <w:szCs w:val="21"/>
+        </w:rPr>
+        <w:t>position1</w:t>
+      </w:r>
+      <w:r>
+        <w:rPr>
+          <w:rFonts w:ascii="Consolas" w:eastAsia="Times New Roman" w:hAnsi="Consolas" w:cs="Times New Roman"/>
+          <w:color w:val="D4D4D4"/>
+          <w:sz w:val="21"/>
+          <w:szCs w:val="21"/>
+        </w:rPr>
+        <w:t>]);</w:t>
+      </w:r>
+    </w:p>
+    <w:p>
+      <w:pPr>
+        <w:shd w:val="clear" w:color="auto" w:fill="1E1E1E"/>
+        <w:spacing w:after="0" w:line="285" w:lineRule="atLeast"/>
+        <w:rPr>
+          <w:rFonts w:ascii="Consolas" w:eastAsia="Times New Roman" w:hAnsi="Consolas" w:cs="Times New Roman"/>
+          <w:color w:val="D4D4D4"/>
+          <w:sz w:val="21"/>
+          <w:szCs w:val="21"/>
+        </w:rPr>
+      </w:pPr>
+      <w:r>
+        <w:rPr>
+          <w:rFonts w:ascii="Consolas" w:eastAsia="Times New Roman" w:hAnsi="Consolas" w:cs="Times New Roman"/>
+          <w:color w:val="D4D4D4"/>
+          <w:sz w:val="21"/>
+          <w:szCs w:val="21"/>
+        </w:rPr>
+        <w:t xml:space="preserve">                </w:t>
+      </w:r>
+      <w:r>
+        <w:rPr>
+          <w:rFonts w:ascii="Consolas" w:eastAsia="Times New Roman" w:hAnsi="Consolas" w:cs="Times New Roman"/>
+          <w:color w:val="4EC9B0"/>
+          <w:sz w:val="21"/>
+          <w:szCs w:val="21"/>
+        </w:rPr>
+        <w:t>int</w:t>
+      </w:r>
+      <w:r>
+        <w:rPr>
+          <w:rFonts w:ascii="Consolas" w:eastAsia="Times New Roman" w:hAnsi="Consolas" w:cs="Times New Roman"/>
+          <w:color w:val="D4D4D4"/>
+          <w:sz w:val="21"/>
+          <w:szCs w:val="21"/>
+        </w:rPr>
+        <w:t xml:space="preserve"> </w:t>
+      </w:r>
+      <w:r>
+        <w:rPr>
+          <w:rFonts w:ascii="Consolas" w:eastAsia="Times New Roman" w:hAnsi="Consolas" w:cs="Times New Roman"/>
+          <w:color w:val="9CDCFE"/>
+          <w:sz w:val="21"/>
+          <w:szCs w:val="21"/>
+        </w:rPr>
+        <w:t>temp</w:t>
+      </w:r>
+      <w:r>
+        <w:rPr>
+          <w:rFonts w:ascii="Consolas" w:eastAsia="Times New Roman" w:hAnsi="Consolas" w:cs="Times New Roman"/>
+          <w:color w:val="D4D4D4"/>
+          <w:sz w:val="21"/>
+          <w:szCs w:val="21"/>
+        </w:rPr>
+        <w:t>=</w:t>
+      </w:r>
+      <w:r>
+        <w:rPr>
+          <w:rFonts w:ascii="Consolas" w:eastAsia="Times New Roman" w:hAnsi="Consolas" w:cs="Times New Roman"/>
+          <w:color w:val="9CDCFE"/>
+          <w:sz w:val="21"/>
+          <w:szCs w:val="21"/>
+        </w:rPr>
+        <w:t>arr</w:t>
+      </w:r>
+      <w:r>
+        <w:rPr>
+          <w:rFonts w:ascii="Consolas" w:eastAsia="Times New Roman" w:hAnsi="Consolas" w:cs="Times New Roman"/>
+          <w:color w:val="D4D4D4"/>
+          <w:sz w:val="21"/>
+          <w:szCs w:val="21"/>
+        </w:rPr>
+        <w:t>[</w:t>
+      </w:r>
+      <w:r>
+        <w:rPr>
+          <w:rFonts w:ascii="Consolas" w:eastAsia="Times New Roman" w:hAnsi="Consolas" w:cs="Times New Roman"/>
+          <w:color w:val="9CDCFE"/>
+          <w:sz w:val="21"/>
+          <w:szCs w:val="21"/>
+        </w:rPr>
+        <w:t>i</w:t>
+      </w:r>
+      <w:r>
+        <w:rPr>
+          <w:rFonts w:ascii="Consolas" w:eastAsia="Times New Roman" w:hAnsi="Consolas" w:cs="Times New Roman"/>
+          <w:color w:val="D4D4D4"/>
+          <w:sz w:val="21"/>
+          <w:szCs w:val="21"/>
+        </w:rPr>
+        <w:t>];</w:t>
+      </w:r>
+    </w:p>
+    <w:p>
+      <w:pPr>
+        <w:shd w:val="clear" w:color="auto" w:fill="1E1E1E"/>
+        <w:spacing w:after="0" w:line="285" w:lineRule="atLeast"/>
+        <w:rPr>
+          <w:rFonts w:ascii="Consolas" w:eastAsia="Times New Roman" w:hAnsi="Consolas" w:cs="Times New Roman"/>
+          <w:color w:val="D4D4D4"/>
+          <w:sz w:val="21"/>
+          <w:szCs w:val="21"/>
+        </w:rPr>
+      </w:pPr>
+      <w:r>
+        <w:rPr>
+          <w:rFonts w:ascii="Consolas" w:eastAsia="Times New Roman" w:hAnsi="Consolas" w:cs="Times New Roman"/>
+          <w:color w:val="D4D4D4"/>
+          <w:sz w:val="21"/>
+          <w:szCs w:val="21"/>
+        </w:rPr>
+        <w:t xml:space="preserve">                </w:t>
+      </w:r>
+      <w:r>
+        <w:rPr>
+          <w:rFonts w:ascii="Consolas" w:eastAsia="Times New Roman" w:hAnsi="Consolas" w:cs="Times New Roman"/>
+          <w:color w:val="9CDCFE"/>
+          <w:sz w:val="21"/>
+          <w:szCs w:val="21"/>
+        </w:rPr>
+        <w:t>arr</w:t>
+      </w:r>
+      <w:r>
+        <w:rPr>
+          <w:rFonts w:ascii="Consolas" w:eastAsia="Times New Roman" w:hAnsi="Consolas" w:cs="Times New Roman"/>
+          <w:color w:val="D4D4D4"/>
+          <w:sz w:val="21"/>
+          <w:szCs w:val="21"/>
+        </w:rPr>
+        <w:t>[</w:t>
+      </w:r>
+      <w:r>
+        <w:rPr>
+          <w:rFonts w:ascii="Consolas" w:eastAsia="Times New Roman" w:hAnsi="Consolas" w:cs="Times New Roman"/>
+          <w:color w:val="9CDCFE"/>
+          <w:sz w:val="21"/>
+          <w:szCs w:val="21"/>
+        </w:rPr>
+        <w:t>i</w:t>
+      </w:r>
+      <w:r>
+        <w:rPr>
+          <w:rFonts w:ascii="Consolas" w:eastAsia="Times New Roman" w:hAnsi="Consolas" w:cs="Times New Roman"/>
+          <w:color w:val="D4D4D4"/>
+          <w:sz w:val="21"/>
+          <w:szCs w:val="21"/>
+        </w:rPr>
+        <w:t>]=</w:t>
+      </w:r>
+      <w:r>
+        <w:rPr>
+          <w:rFonts w:ascii="Consolas" w:eastAsia="Times New Roman" w:hAnsi="Consolas" w:cs="Times New Roman"/>
+          <w:color w:val="9CDCFE"/>
+          <w:sz w:val="21"/>
+          <w:szCs w:val="21"/>
+        </w:rPr>
+        <w:t>arr</w:t>
+      </w:r>
+      <w:r>
+        <w:rPr>
+          <w:rFonts w:ascii="Consolas" w:eastAsia="Times New Roman" w:hAnsi="Consolas" w:cs="Times New Roman"/>
+          <w:color w:val="D4D4D4"/>
+          <w:sz w:val="21"/>
+          <w:szCs w:val="21"/>
+        </w:rPr>
+        <w:t>[</w:t>
+      </w:r>
+      <w:r>
+        <w:rPr>
+          <w:rFonts w:ascii="Consolas" w:eastAsia="Times New Roman" w:hAnsi="Consolas" w:cs="Times New Roman"/>
+          <w:color w:val="9CDCFE"/>
+          <w:sz w:val="21"/>
+          <w:szCs w:val="21"/>
+        </w:rPr>
+        <w:t>position1</w:t>
+      </w:r>
+      <w:r>
+        <w:rPr>
+          <w:rFonts w:ascii="Consolas" w:eastAsia="Times New Roman" w:hAnsi="Consolas" w:cs="Times New Roman"/>
+          <w:color w:val="D4D4D4"/>
+          <w:sz w:val="21"/>
+          <w:szCs w:val="21"/>
+        </w:rPr>
+        <w:t>];</w:t>
+      </w:r>
+    </w:p>
+    <w:p>
+      <w:pPr>
+        <w:shd w:val="clear" w:color="auto" w:fill="1E1E1E"/>
+        <w:spacing w:after="0" w:line="285" w:lineRule="atLeast"/>
+        <w:rPr>
+          <w:rFonts w:ascii="Consolas" w:eastAsia="Times New Roman" w:hAnsi="Consolas" w:cs="Times New Roman"/>
+          <w:color w:val="D4D4D4"/>
+          <w:sz w:val="21"/>
+          <w:szCs w:val="21"/>
+        </w:rPr>
+      </w:pPr>
+      <w:r>
+        <w:rPr>
+          <w:rFonts w:ascii="Consolas" w:eastAsia="Times New Roman" w:hAnsi="Consolas" w:cs="Times New Roman"/>
+          <w:color w:val="D4D4D4"/>
+          <w:sz w:val="21"/>
+          <w:szCs w:val="21"/>
+        </w:rPr>
+        <w:t xml:space="preserve">                </w:t>
+      </w:r>
+      <w:r>
+        <w:rPr>
+          <w:rFonts w:ascii="Consolas" w:eastAsia="Times New Roman" w:hAnsi="Consolas" w:cs="Times New Roman"/>
+          <w:color w:val="9CDCFE"/>
+          <w:sz w:val="21"/>
+          <w:szCs w:val="21"/>
+        </w:rPr>
+        <w:t>arr</w:t>
+      </w:r>
+      <w:r>
+        <w:rPr>
+          <w:rFonts w:ascii="Consolas" w:eastAsia="Times New Roman" w:hAnsi="Consolas" w:cs="Times New Roman"/>
+          <w:color w:val="D4D4D4"/>
+          <w:sz w:val="21"/>
+          <w:szCs w:val="21"/>
+        </w:rPr>
+        <w:t>[</w:t>
+      </w:r>
+      <w:r>
+        <w:rPr>
+          <w:rFonts w:ascii="Consolas" w:eastAsia="Times New Roman" w:hAnsi="Consolas" w:cs="Times New Roman"/>
+          <w:color w:val="9CDCFE"/>
+          <w:sz w:val="21"/>
+          <w:szCs w:val="21"/>
+        </w:rPr>
+        <w:t>position1</w:t>
+      </w:r>
+      <w:r>
+        <w:rPr>
+          <w:rFonts w:ascii="Consolas" w:eastAsia="Times New Roman" w:hAnsi="Consolas" w:cs="Times New Roman"/>
+          <w:color w:val="D4D4D4"/>
+          <w:sz w:val="21"/>
+          <w:szCs w:val="21"/>
+        </w:rPr>
+        <w:t>]=</w:t>
+      </w:r>
+      <w:r>
+        <w:rPr>
+          <w:rFonts w:ascii="Consolas" w:eastAsia="Times New Roman" w:hAnsi="Consolas" w:cs="Times New Roman"/>
+          <w:color w:val="9CDCFE"/>
+          <w:sz w:val="21"/>
+          <w:szCs w:val="21"/>
+        </w:rPr>
+        <w:t>temp</w:t>
+      </w:r>
+      <w:r>
+        <w:rPr>
+          <w:rFonts w:ascii="Consolas" w:eastAsia="Times New Roman" w:hAnsi="Consolas" w:cs="Times New Roman"/>
+          <w:color w:val="D4D4D4"/>
+          <w:sz w:val="21"/>
+          <w:szCs w:val="21"/>
+        </w:rPr>
+        <w:t>;</w:t>
+      </w:r>
+    </w:p>
+    <w:p>
+      <w:pPr>
+        <w:shd w:val="clear" w:color="auto" w:fill="1E1E1E"/>
+        <w:spacing w:after="0" w:line="285" w:lineRule="atLeast"/>
+        <w:rPr>
+          <w:rFonts w:ascii="Consolas" w:eastAsia="Times New Roman" w:hAnsi="Consolas" w:cs="Times New Roman"/>
+          <w:color w:val="D4D4D4"/>
+          <w:sz w:val="21"/>
+          <w:szCs w:val="21"/>
+        </w:rPr>
+      </w:pPr>
+      <w:r>
+        <w:rPr>
+          <w:rFonts w:ascii="Consolas" w:eastAsia="Times New Roman" w:hAnsi="Consolas" w:cs="Times New Roman"/>
+          <w:color w:val="D4D4D4"/>
+          <w:sz w:val="21"/>
+          <w:szCs w:val="21"/>
+        </w:rPr>
+        <w:t xml:space="preserve">                </w:t>
+      </w:r>
+      <w:r>
+        <w:rPr>
+          <w:rFonts w:ascii="Consolas" w:eastAsia="Times New Roman" w:hAnsi="Consolas" w:cs="Times New Roman"/>
+          <w:color w:val="4EC9B0"/>
+          <w:sz w:val="21"/>
+          <w:szCs w:val="21"/>
+        </w:rPr>
+        <w:t>System</w:t>
+      </w:r>
+      <w:r>
+        <w:rPr>
+          <w:rFonts w:ascii="Consolas" w:eastAsia="Times New Roman" w:hAnsi="Consolas" w:cs="Times New Roman"/>
+          <w:color w:val="D4D4D4"/>
+          <w:sz w:val="21"/>
+          <w:szCs w:val="21"/>
+        </w:rPr>
+        <w:t>.</w:t>
+      </w:r>
+      <w:r>
+        <w:rPr>
+          <w:rFonts w:ascii="Consolas" w:eastAsia="Times New Roman" w:hAnsi="Consolas" w:cs="Times New Roman"/>
+          <w:color w:val="4FC1FF"/>
+          <w:sz w:val="21"/>
+          <w:szCs w:val="21"/>
+        </w:rPr>
+        <w:t>out</w:t>
+      </w:r>
+      <w:r>
+        <w:rPr>
+          <w:rFonts w:ascii="Consolas" w:eastAsia="Times New Roman" w:hAnsi="Consolas" w:cs="Times New Roman"/>
+          <w:color w:val="D4D4D4"/>
+          <w:sz w:val="21"/>
+          <w:szCs w:val="21"/>
+        </w:rPr>
+        <w:t>.</w:t>
+      </w:r>
+      <w:r>
+        <w:rPr>
+          <w:rFonts w:ascii="Consolas" w:eastAsia="Times New Roman" w:hAnsi="Consolas" w:cs="Times New Roman"/>
+          <w:color w:val="DCDCAA"/>
+          <w:sz w:val="21"/>
+          <w:szCs w:val="21"/>
+        </w:rPr>
+        <w:t>println</w:t>
+      </w:r>
+      <w:r>
+        <w:rPr>
+          <w:rFonts w:ascii="Consolas" w:eastAsia="Times New Roman" w:hAnsi="Consolas" w:cs="Times New Roman"/>
+          <w:color w:val="D4D4D4"/>
+          <w:sz w:val="21"/>
+          <w:szCs w:val="21"/>
+        </w:rPr>
+        <w:t>(</w:t>
+      </w:r>
+      <w:r>
+        <w:rPr>
+          <w:rFonts w:ascii="Consolas" w:eastAsia="Times New Roman" w:hAnsi="Consolas" w:cs="Times New Roman"/>
+          <w:color w:val="CE9178"/>
+          <w:sz w:val="21"/>
+          <w:szCs w:val="21"/>
+        </w:rPr>
+        <w:t>"Sau khi Swap: "</w:t>
+      </w:r>
+      <w:r>
+        <w:rPr>
+          <w:rFonts w:ascii="Consolas" w:eastAsia="Times New Roman" w:hAnsi="Consolas" w:cs="Times New Roman"/>
+          <w:color w:val="D4D4D4"/>
+          <w:sz w:val="21"/>
+          <w:szCs w:val="21"/>
+        </w:rPr>
+        <w:t>+</w:t>
+      </w:r>
+      <w:r>
+        <w:rPr>
+          <w:rFonts w:ascii="Consolas" w:eastAsia="Times New Roman" w:hAnsi="Consolas" w:cs="Times New Roman"/>
+          <w:color w:val="9CDCFE"/>
+          <w:sz w:val="21"/>
+          <w:szCs w:val="21"/>
+        </w:rPr>
+        <w:t>arr</w:t>
+      </w:r>
+      <w:r>
+        <w:rPr>
+          <w:rFonts w:ascii="Consolas" w:eastAsia="Times New Roman" w:hAnsi="Consolas" w:cs="Times New Roman"/>
+          <w:color w:val="D4D4D4"/>
+          <w:sz w:val="21"/>
+          <w:szCs w:val="21"/>
+        </w:rPr>
+        <w:t>[</w:t>
+      </w:r>
+      <w:r>
+        <w:rPr>
+          <w:rFonts w:ascii="Consolas" w:eastAsia="Times New Roman" w:hAnsi="Consolas" w:cs="Times New Roman"/>
+          <w:color w:val="9CDCFE"/>
+          <w:sz w:val="21"/>
+          <w:szCs w:val="21"/>
+        </w:rPr>
+        <w:t>i</w:t>
+      </w:r>
+      <w:r>
+        <w:rPr>
+          <w:rFonts w:ascii="Consolas" w:eastAsia="Times New Roman" w:hAnsi="Consolas" w:cs="Times New Roman"/>
+          <w:color w:val="D4D4D4"/>
+          <w:sz w:val="21"/>
+          <w:szCs w:val="21"/>
+        </w:rPr>
+        <w:t>]+</w:t>
+      </w:r>
+      <w:r>
+        <w:rPr>
+          <w:rFonts w:ascii="Consolas" w:eastAsia="Times New Roman" w:hAnsi="Consolas" w:cs="Times New Roman"/>
+          <w:color w:val="CE9178"/>
+          <w:sz w:val="21"/>
+          <w:szCs w:val="21"/>
+        </w:rPr>
+        <w:t>"  "</w:t>
+      </w:r>
+      <w:r>
+        <w:rPr>
+          <w:rFonts w:ascii="Consolas" w:eastAsia="Times New Roman" w:hAnsi="Consolas" w:cs="Times New Roman"/>
+          <w:color w:val="D4D4D4"/>
+          <w:sz w:val="21"/>
+          <w:szCs w:val="21"/>
+        </w:rPr>
+        <w:t>+</w:t>
+      </w:r>
+      <w:r>
+        <w:rPr>
+          <w:rFonts w:ascii="Consolas" w:eastAsia="Times New Roman" w:hAnsi="Consolas" w:cs="Times New Roman"/>
+          <w:color w:val="9CDCFE"/>
+          <w:sz w:val="21"/>
+          <w:szCs w:val="21"/>
+        </w:rPr>
+        <w:t>arr</w:t>
+      </w:r>
+      <w:r>
+        <w:rPr>
+          <w:rFonts w:ascii="Consolas" w:eastAsia="Times New Roman" w:hAnsi="Consolas" w:cs="Times New Roman"/>
+          <w:color w:val="D4D4D4"/>
+          <w:sz w:val="21"/>
+          <w:szCs w:val="21"/>
+        </w:rPr>
+        <w:t>[</w:t>
+      </w:r>
+      <w:r>
+        <w:rPr>
+          <w:rFonts w:ascii="Consolas" w:eastAsia="Times New Roman" w:hAnsi="Consolas" w:cs="Times New Roman"/>
+          <w:color w:val="9CDCFE"/>
+          <w:sz w:val="21"/>
+          <w:szCs w:val="21"/>
+        </w:rPr>
+        <w:t>position1</w:t>
+      </w:r>
+      <w:r>
+        <w:rPr>
+          <w:rFonts w:ascii="Consolas" w:eastAsia="Times New Roman" w:hAnsi="Consolas" w:cs="Times New Roman"/>
+          <w:color w:val="D4D4D4"/>
+          <w:sz w:val="21"/>
+          <w:szCs w:val="21"/>
+        </w:rPr>
+        <w:t>]);</w:t>
+      </w:r>
+    </w:p>
+    <w:p>
+      <w:pPr>
+        <w:shd w:val="clear" w:color="auto" w:fill="1E1E1E"/>
+        <w:spacing w:after="0" w:line="285" w:lineRule="atLeast"/>
+        <w:rPr>
+          <w:rFonts w:ascii="Consolas" w:eastAsia="Times New Roman" w:hAnsi="Consolas" w:cs="Times New Roman"/>
+          <w:color w:val="D4D4D4"/>
+          <w:sz w:val="21"/>
+          <w:szCs w:val="21"/>
+        </w:rPr>
+      </w:pPr>
+      <w:r>
+        <w:rPr>
+          <w:rFonts w:ascii="Consolas" w:eastAsia="Times New Roman" w:hAnsi="Consolas" w:cs="Times New Roman"/>
+          <w:color w:val="D4D4D4"/>
+          <w:sz w:val="21"/>
+          <w:szCs w:val="21"/>
+        </w:rPr>
+        <w:t>            }</w:t>
+      </w:r>
+    </w:p>
+    <w:p>
+      <w:pPr>
+        <w:shd w:val="clear" w:color="auto" w:fill="1E1E1E"/>
+        <w:spacing w:after="0" w:line="285" w:lineRule="atLeast"/>
+        <w:rPr>
+          <w:rFonts w:ascii="Consolas" w:eastAsia="Times New Roman" w:hAnsi="Consolas" w:cs="Times New Roman"/>
+          <w:color w:val="D4D4D4"/>
+          <w:sz w:val="21"/>
+          <w:szCs w:val="21"/>
+        </w:rPr>
+      </w:pPr>
+      <w:r>
+        <w:rPr>
+          <w:rFonts w:ascii="Consolas" w:eastAsia="Times New Roman" w:hAnsi="Consolas" w:cs="Times New Roman"/>
+          <w:color w:val="D4D4D4"/>
+          <w:sz w:val="21"/>
+          <w:szCs w:val="21"/>
+        </w:rPr>
+        <w:t>        }</w:t>
+      </w:r>
+    </w:p>
+    <w:p>
+      <w:pPr>
+        <w:shd w:val="clear" w:color="auto" w:fill="1E1E1E"/>
+        <w:spacing w:after="0" w:line="285" w:lineRule="atLeast"/>
+        <w:rPr>
+          <w:rFonts w:ascii="Consolas" w:eastAsia="Times New Roman" w:hAnsi="Consolas" w:cs="Times New Roman"/>
+          <w:color w:val="D4D4D4"/>
+          <w:sz w:val="21"/>
+          <w:szCs w:val="21"/>
+        </w:rPr>
+      </w:pPr>
+      <w:r>
+        <w:rPr>
+          <w:rFonts w:ascii="Consolas" w:eastAsia="Times New Roman" w:hAnsi="Consolas" w:cs="Times New Roman"/>
+          <w:color w:val="D4D4D4"/>
+          <w:sz w:val="21"/>
+          <w:szCs w:val="21"/>
+        </w:rPr>
+        <w:t>    }</w:t>
+      </w:r>
+    </w:p>
+    <w:p>
+      <w:pPr>
+        <w:shd w:val="clear" w:color="auto" w:fill="1E1E1E"/>
+        <w:spacing w:after="0" w:line="285" w:lineRule="atLeast"/>
+        <w:rPr>
+          <w:rFonts w:ascii="Consolas" w:eastAsia="Times New Roman" w:hAnsi="Consolas" w:cs="Times New Roman"/>
+          <w:color w:val="D4D4D4"/>
+          <w:sz w:val="21"/>
+          <w:szCs w:val="21"/>
+        </w:rPr>
+      </w:pPr>
+      <w:r>
+        <w:rPr>
+          <w:rFonts w:ascii="Consolas" w:eastAsia="Times New Roman" w:hAnsi="Consolas" w:cs="Times New Roman"/>
+          <w:color w:val="D4D4D4"/>
+          <w:sz w:val="21"/>
+          <w:szCs w:val="21"/>
+        </w:rPr>
+        <w:t xml:space="preserve">    </w:t>
+      </w:r>
+      <w:r>
+        <w:rPr>
+          <w:rFonts w:ascii="Consolas" w:eastAsia="Times New Roman" w:hAnsi="Consolas" w:cs="Times New Roman"/>
+          <w:color w:val="569CD6"/>
+          <w:sz w:val="21"/>
+          <w:szCs w:val="21"/>
+        </w:rPr>
+        <w:t>public</w:t>
+      </w:r>
+      <w:r>
+        <w:rPr>
+          <w:rFonts w:ascii="Consolas" w:eastAsia="Times New Roman" w:hAnsi="Consolas" w:cs="Times New Roman"/>
+          <w:color w:val="D4D4D4"/>
+          <w:sz w:val="21"/>
+          <w:szCs w:val="21"/>
+        </w:rPr>
+        <w:t xml:space="preserve"> </w:t>
+      </w:r>
+      <w:r>
+        <w:rPr>
+          <w:rFonts w:ascii="Consolas" w:eastAsia="Times New Roman" w:hAnsi="Consolas" w:cs="Times New Roman"/>
+          <w:color w:val="569CD6"/>
+          <w:sz w:val="21"/>
+          <w:szCs w:val="21"/>
+        </w:rPr>
+        <w:t>static</w:t>
+      </w:r>
+      <w:r>
+        <w:rPr>
+          <w:rFonts w:ascii="Consolas" w:eastAsia="Times New Roman" w:hAnsi="Consolas" w:cs="Times New Roman"/>
+          <w:color w:val="D4D4D4"/>
+          <w:sz w:val="21"/>
+          <w:szCs w:val="21"/>
+        </w:rPr>
+        <w:t xml:space="preserve"> </w:t>
+      </w:r>
+      <w:r>
+        <w:rPr>
+          <w:rFonts w:ascii="Consolas" w:eastAsia="Times New Roman" w:hAnsi="Consolas" w:cs="Times New Roman"/>
+          <w:color w:val="4EC9B0"/>
+          <w:sz w:val="21"/>
+          <w:szCs w:val="21"/>
+        </w:rPr>
+        <w:t>void</w:t>
+      </w:r>
+      <w:r>
+        <w:rPr>
+          <w:rFonts w:ascii="Consolas" w:eastAsia="Times New Roman" w:hAnsi="Consolas" w:cs="Times New Roman"/>
+          <w:color w:val="D4D4D4"/>
+          <w:sz w:val="21"/>
+          <w:szCs w:val="21"/>
+        </w:rPr>
+        <w:t xml:space="preserve"> </w:t>
+      </w:r>
+      <w:r>
+        <w:rPr>
+          <w:rFonts w:ascii="Consolas" w:eastAsia="Times New Roman" w:hAnsi="Consolas" w:cs="Times New Roman"/>
+          <w:color w:val="DCDCAA"/>
+          <w:sz w:val="21"/>
+          <w:szCs w:val="21"/>
+        </w:rPr>
+        <w:t>main</w:t>
+      </w:r>
+      <w:r>
+        <w:rPr>
+          <w:rFonts w:ascii="Consolas" w:eastAsia="Times New Roman" w:hAnsi="Consolas" w:cs="Times New Roman"/>
+          <w:color w:val="D4D4D4"/>
+          <w:sz w:val="21"/>
+          <w:szCs w:val="21"/>
+        </w:rPr>
+        <w:t>(</w:t>
+      </w:r>
+      <w:r>
+        <w:rPr>
+          <w:rFonts w:ascii="Consolas" w:eastAsia="Times New Roman" w:hAnsi="Consolas" w:cs="Times New Roman"/>
+          <w:color w:val="4EC9B0"/>
+          <w:sz w:val="21"/>
+          <w:szCs w:val="21"/>
+        </w:rPr>
+        <w:t>String</w:t>
+      </w:r>
+      <w:r>
+        <w:rPr>
+          <w:rFonts w:ascii="Consolas" w:eastAsia="Times New Roman" w:hAnsi="Consolas" w:cs="Times New Roman"/>
+          <w:color w:val="D4D4D4"/>
+          <w:sz w:val="21"/>
+          <w:szCs w:val="21"/>
+        </w:rPr>
+        <w:t xml:space="preserve">[] </w:t>
+      </w:r>
+      <w:r>
+        <w:rPr>
+          <w:rFonts w:ascii="Consolas" w:eastAsia="Times New Roman" w:hAnsi="Consolas" w:cs="Times New Roman"/>
+          <w:color w:val="9CDCFE"/>
+          <w:sz w:val="21"/>
+          <w:szCs w:val="21"/>
+        </w:rPr>
+        <w:t>args</w:t>
+      </w:r>
+      <w:r>
+        <w:rPr>
+          <w:rFonts w:ascii="Consolas" w:eastAsia="Times New Roman" w:hAnsi="Consolas" w:cs="Times New Roman"/>
+          <w:color w:val="D4D4D4"/>
+          <w:sz w:val="21"/>
+          <w:szCs w:val="21"/>
+        </w:rPr>
+        <w:t>) {</w:t>
+      </w:r>
+    </w:p>
+    <w:p>
+      <w:pPr>
+        <w:shd w:val="clear" w:color="auto" w:fill="1E1E1E"/>
+        <w:spacing w:after="0" w:line="285" w:lineRule="atLeast"/>
+        <w:rPr>
+          <w:rFonts w:ascii="Consolas" w:eastAsia="Times New Roman" w:hAnsi="Consolas" w:cs="Times New Roman"/>
+          <w:color w:val="D4D4D4"/>
+          <w:sz w:val="21"/>
+          <w:szCs w:val="21"/>
+        </w:rPr>
+      </w:pPr>
+      <w:r>
+        <w:rPr>
+          <w:rFonts w:ascii="Consolas" w:eastAsia="Times New Roman" w:hAnsi="Consolas" w:cs="Times New Roman"/>
+          <w:color w:val="D4D4D4"/>
+          <w:sz w:val="21"/>
+          <w:szCs w:val="21"/>
+        </w:rPr>
+        <w:t xml:space="preserve">        </w:t>
+      </w:r>
+      <w:r>
+        <w:rPr>
+          <w:rFonts w:ascii="Consolas" w:eastAsia="Times New Roman" w:hAnsi="Consolas" w:cs="Times New Roman"/>
+          <w:color w:val="4EC9B0"/>
+          <w:sz w:val="21"/>
+          <w:szCs w:val="21"/>
+        </w:rPr>
+        <w:t>int</w:t>
+      </w:r>
+      <w:r>
+        <w:rPr>
+          <w:rFonts w:ascii="Consolas" w:eastAsia="Times New Roman" w:hAnsi="Consolas" w:cs="Times New Roman"/>
+          <w:color w:val="D4D4D4"/>
+          <w:sz w:val="21"/>
+          <w:szCs w:val="21"/>
+        </w:rPr>
+        <w:t xml:space="preserve">[] </w:t>
+      </w:r>
+      <w:r>
+        <w:rPr>
+          <w:rFonts w:ascii="Consolas" w:eastAsia="Times New Roman" w:hAnsi="Consolas" w:cs="Times New Roman"/>
+          <w:color w:val="9CDCFE"/>
+          <w:sz w:val="21"/>
+          <w:szCs w:val="21"/>
+        </w:rPr>
+        <w:t>arr</w:t>
+      </w:r>
+      <w:r>
+        <w:rPr>
+          <w:rFonts w:ascii="Consolas" w:eastAsia="Times New Roman" w:hAnsi="Consolas" w:cs="Times New Roman"/>
+          <w:color w:val="D4D4D4"/>
+          <w:sz w:val="21"/>
+          <w:szCs w:val="21"/>
+        </w:rPr>
+        <w:t xml:space="preserve"> = { </w:t>
+      </w:r>
+      <w:r>
+        <w:rPr>
+          <w:rFonts w:ascii="Consolas" w:eastAsia="Times New Roman" w:hAnsi="Consolas" w:cs="Times New Roman"/>
+          <w:color w:val="B5CEA8"/>
+          <w:sz w:val="21"/>
+          <w:szCs w:val="21"/>
+        </w:rPr>
+        <w:t>1</w:t>
+      </w:r>
+      <w:r>
+        <w:rPr>
+          <w:rFonts w:ascii="Consolas" w:eastAsia="Times New Roman" w:hAnsi="Consolas" w:cs="Times New Roman"/>
+          <w:color w:val="D4D4D4"/>
+          <w:sz w:val="21"/>
+          <w:szCs w:val="21"/>
+        </w:rPr>
+        <w:t xml:space="preserve">, </w:t>
+      </w:r>
+      <w:r>
+        <w:rPr>
+          <w:rFonts w:ascii="Consolas" w:eastAsia="Times New Roman" w:hAnsi="Consolas" w:cs="Times New Roman"/>
+          <w:color w:val="B5CEA8"/>
+          <w:sz w:val="21"/>
+          <w:szCs w:val="21"/>
+        </w:rPr>
+        <w:t>2</w:t>
+      </w:r>
+      <w:r>
+        <w:rPr>
+          <w:rFonts w:ascii="Consolas" w:eastAsia="Times New Roman" w:hAnsi="Consolas" w:cs="Times New Roman"/>
+          <w:color w:val="D4D4D4"/>
+          <w:sz w:val="21"/>
+          <w:szCs w:val="21"/>
+        </w:rPr>
+        <w:t xml:space="preserve">, </w:t>
+      </w:r>
+      <w:r>
+        <w:rPr>
+          <w:rFonts w:ascii="Consolas" w:eastAsia="Times New Roman" w:hAnsi="Consolas" w:cs="Times New Roman"/>
+          <w:color w:val="B5CEA8"/>
+          <w:sz w:val="21"/>
+          <w:szCs w:val="21"/>
+        </w:rPr>
+        <w:t>3</w:t>
+      </w:r>
+      <w:r>
+        <w:rPr>
+          <w:rFonts w:ascii="Consolas" w:eastAsia="Times New Roman" w:hAnsi="Consolas" w:cs="Times New Roman"/>
+          <w:color w:val="D4D4D4"/>
+          <w:sz w:val="21"/>
+          <w:szCs w:val="21"/>
+        </w:rPr>
+        <w:t xml:space="preserve">, </w:t>
+      </w:r>
+      <w:r>
+        <w:rPr>
+          <w:rFonts w:ascii="Consolas" w:eastAsia="Times New Roman" w:hAnsi="Consolas" w:cs="Times New Roman"/>
+          <w:color w:val="B5CEA8"/>
+          <w:sz w:val="21"/>
+          <w:szCs w:val="21"/>
+        </w:rPr>
+        <w:t>4</w:t>
+      </w:r>
+      <w:r>
+        <w:rPr>
+          <w:rFonts w:ascii="Consolas" w:eastAsia="Times New Roman" w:hAnsi="Consolas" w:cs="Times New Roman"/>
+          <w:color w:val="D4D4D4"/>
+          <w:sz w:val="21"/>
+          <w:szCs w:val="21"/>
+        </w:rPr>
+        <w:t xml:space="preserve">, </w:t>
+      </w:r>
+      <w:r>
+        <w:rPr>
+          <w:rFonts w:ascii="Consolas" w:eastAsia="Times New Roman" w:hAnsi="Consolas" w:cs="Times New Roman"/>
+          <w:color w:val="B5CEA8"/>
+          <w:sz w:val="21"/>
+          <w:szCs w:val="21"/>
+        </w:rPr>
+        <w:t>5</w:t>
+      </w:r>
+      <w:r>
+        <w:rPr>
+          <w:rFonts w:ascii="Consolas" w:eastAsia="Times New Roman" w:hAnsi="Consolas" w:cs="Times New Roman"/>
+          <w:color w:val="D4D4D4"/>
+          <w:sz w:val="21"/>
+          <w:szCs w:val="21"/>
+        </w:rPr>
+        <w:t xml:space="preserve"> };</w:t>
+      </w:r>
+    </w:p>
+    <w:p>
+      <w:pPr>
+        <w:shd w:val="clear" w:color="auto" w:fill="1E1E1E"/>
+        <w:spacing w:after="0" w:line="285" w:lineRule="atLeast"/>
+        <w:rPr>
+          <w:rFonts w:ascii="Consolas" w:eastAsia="Times New Roman" w:hAnsi="Consolas" w:cs="Times New Roman"/>
+          <w:color w:val="D4D4D4"/>
+          <w:sz w:val="21"/>
+          <w:szCs w:val="21"/>
+        </w:rPr>
+      </w:pPr>
+      <w:r>
+        <w:rPr>
+          <w:rFonts w:ascii="Consolas" w:eastAsia="Times New Roman" w:hAnsi="Consolas" w:cs="Times New Roman"/>
+          <w:color w:val="D4D4D4"/>
+          <w:sz w:val="21"/>
+          <w:szCs w:val="21"/>
+        </w:rPr>
+        <w:t xml:space="preserve">        </w:t>
+      </w:r>
+      <w:r>
+        <w:rPr>
+          <w:rFonts w:ascii="Consolas" w:eastAsia="Times New Roman" w:hAnsi="Consolas" w:cs="Times New Roman"/>
+          <w:color w:val="4EC9B0"/>
+          <w:sz w:val="21"/>
+          <w:szCs w:val="21"/>
+        </w:rPr>
+        <w:t>int</w:t>
+      </w:r>
+      <w:r>
+        <w:rPr>
+          <w:rFonts w:ascii="Consolas" w:eastAsia="Times New Roman" w:hAnsi="Consolas" w:cs="Times New Roman"/>
+          <w:color w:val="D4D4D4"/>
+          <w:sz w:val="21"/>
+          <w:szCs w:val="21"/>
+        </w:rPr>
+        <w:t xml:space="preserve"> </w:t>
+      </w:r>
+      <w:r>
+        <w:rPr>
+          <w:rFonts w:ascii="Consolas" w:eastAsia="Times New Roman" w:hAnsi="Consolas" w:cs="Times New Roman"/>
+          <w:color w:val="9CDCFE"/>
+          <w:sz w:val="21"/>
+          <w:szCs w:val="21"/>
+        </w:rPr>
+        <w:t>size</w:t>
+      </w:r>
+      <w:r>
+        <w:rPr>
+          <w:rFonts w:ascii="Consolas" w:eastAsia="Times New Roman" w:hAnsi="Consolas" w:cs="Times New Roman"/>
+          <w:color w:val="D4D4D4"/>
+          <w:sz w:val="21"/>
+          <w:szCs w:val="21"/>
+        </w:rPr>
+        <w:t xml:space="preserve"> = </w:t>
+      </w:r>
+      <w:r>
+        <w:rPr>
+          <w:rFonts w:ascii="Consolas" w:eastAsia="Times New Roman" w:hAnsi="Consolas" w:cs="Times New Roman"/>
+          <w:color w:val="B5CEA8"/>
+          <w:sz w:val="21"/>
+          <w:szCs w:val="21"/>
+        </w:rPr>
+        <w:t>5</w:t>
+      </w:r>
+      <w:r>
+        <w:rPr>
+          <w:rFonts w:ascii="Consolas" w:eastAsia="Times New Roman" w:hAnsi="Consolas" w:cs="Times New Roman"/>
+          <w:color w:val="D4D4D4"/>
+          <w:sz w:val="21"/>
+          <w:szCs w:val="21"/>
+        </w:rPr>
+        <w:t>;</w:t>
+      </w:r>
+    </w:p>
+    <w:p>
+      <w:pPr>
+        <w:shd w:val="clear" w:color="auto" w:fill="1E1E1E"/>
+        <w:spacing w:after="0" w:line="285" w:lineRule="atLeast"/>
+        <w:rPr>
+          <w:rFonts w:ascii="Consolas" w:eastAsia="Times New Roman" w:hAnsi="Consolas" w:cs="Times New Roman"/>
+          <w:color w:val="D4D4D4"/>
+          <w:sz w:val="21"/>
+          <w:szCs w:val="21"/>
+        </w:rPr>
+      </w:pPr>
+      <w:r>
+        <w:rPr>
+          <w:rFonts w:ascii="Consolas" w:eastAsia="Times New Roman" w:hAnsi="Consolas" w:cs="Times New Roman"/>
+          <w:color w:val="D4D4D4"/>
+          <w:sz w:val="21"/>
+          <w:szCs w:val="21"/>
+        </w:rPr>
+        <w:t xml:space="preserve">        </w:t>
+      </w:r>
+      <w:r>
+        <w:rPr>
+          <w:rFonts w:ascii="Consolas" w:eastAsia="Times New Roman" w:hAnsi="Consolas" w:cs="Times New Roman"/>
+          <w:color w:val="DCDCAA"/>
+          <w:sz w:val="21"/>
+          <w:szCs w:val="21"/>
+        </w:rPr>
+        <w:t>ShuffleArray</w:t>
+      </w:r>
+      <w:r>
+        <w:rPr>
+          <w:rFonts w:ascii="Consolas" w:eastAsia="Times New Roman" w:hAnsi="Consolas" w:cs="Times New Roman"/>
+          <w:color w:val="D4D4D4"/>
+          <w:sz w:val="21"/>
+          <w:szCs w:val="21"/>
+        </w:rPr>
+        <w:t>(</w:t>
+      </w:r>
+      <w:r>
+        <w:rPr>
+          <w:rFonts w:ascii="Consolas" w:eastAsia="Times New Roman" w:hAnsi="Consolas" w:cs="Times New Roman"/>
+          <w:color w:val="9CDCFE"/>
+          <w:sz w:val="21"/>
+          <w:szCs w:val="21"/>
+        </w:rPr>
+        <w:t>arr</w:t>
+      </w:r>
+      <w:r>
+        <w:rPr>
+          <w:rFonts w:ascii="Consolas" w:eastAsia="Times New Roman" w:hAnsi="Consolas" w:cs="Times New Roman"/>
+          <w:color w:val="D4D4D4"/>
+          <w:sz w:val="21"/>
+          <w:szCs w:val="21"/>
+        </w:rPr>
+        <w:t xml:space="preserve">, </w:t>
+      </w:r>
+      <w:r>
+        <w:rPr>
+          <w:rFonts w:ascii="Consolas" w:eastAsia="Times New Roman" w:hAnsi="Consolas" w:cs="Times New Roman"/>
+          <w:color w:val="9CDCFE"/>
+          <w:sz w:val="21"/>
+          <w:szCs w:val="21"/>
+        </w:rPr>
+        <w:t>size</w:t>
+      </w:r>
+      <w:r>
+        <w:rPr>
+          <w:rFonts w:ascii="Consolas" w:eastAsia="Times New Roman" w:hAnsi="Consolas" w:cs="Times New Roman"/>
+          <w:color w:val="D4D4D4"/>
+          <w:sz w:val="21"/>
+          <w:szCs w:val="21"/>
+        </w:rPr>
+        <w:t>);</w:t>
+      </w:r>
+    </w:p>
+    <w:p>
+      <w:pPr>
+        <w:shd w:val="clear" w:color="auto" w:fill="1E1E1E"/>
+        <w:spacing w:after="0" w:line="285" w:lineRule="atLeast"/>
+        <w:rPr>
+          <w:rFonts w:ascii="Consolas" w:eastAsia="Times New Roman" w:hAnsi="Consolas" w:cs="Times New Roman"/>
+          <w:color w:val="D4D4D4"/>
+          <w:sz w:val="21"/>
+          <w:szCs w:val="21"/>
+        </w:rPr>
+      </w:pPr>
+    </w:p>
+    <w:p>
+      <w:pPr>
+        <w:shd w:val="clear" w:color="auto" w:fill="1E1E1E"/>
+        <w:spacing w:after="0" w:line="285" w:lineRule="atLeast"/>
+        <w:rPr>
+          <w:rFonts w:ascii="Consolas" w:eastAsia="Times New Roman" w:hAnsi="Consolas" w:cs="Times New Roman"/>
+          <w:color w:val="D4D4D4"/>
+          <w:sz w:val="21"/>
+          <w:szCs w:val="21"/>
+        </w:rPr>
+      </w:pPr>
+      <w:r>
+        <w:rPr>
+          <w:rFonts w:ascii="Consolas" w:eastAsia="Times New Roman" w:hAnsi="Consolas" w:cs="Times New Roman"/>
+          <w:color w:val="D4D4D4"/>
+          <w:sz w:val="21"/>
+          <w:szCs w:val="21"/>
+        </w:rPr>
+        <w:t xml:space="preserve">        </w:t>
+      </w:r>
+      <w:r>
+        <w:rPr>
+          <w:rFonts w:ascii="Consolas" w:eastAsia="Times New Roman" w:hAnsi="Consolas" w:cs="Times New Roman"/>
+          <w:color w:val="C586C0"/>
+          <w:sz w:val="21"/>
+          <w:szCs w:val="21"/>
+        </w:rPr>
+        <w:t>for</w:t>
+      </w:r>
+      <w:r>
+        <w:rPr>
+          <w:rFonts w:ascii="Consolas" w:eastAsia="Times New Roman" w:hAnsi="Consolas" w:cs="Times New Roman"/>
+          <w:color w:val="D4D4D4"/>
+          <w:sz w:val="21"/>
+          <w:szCs w:val="21"/>
+        </w:rPr>
+        <w:t xml:space="preserve"> (</w:t>
+      </w:r>
+      <w:r>
+        <w:rPr>
+          <w:rFonts w:ascii="Consolas" w:eastAsia="Times New Roman" w:hAnsi="Consolas" w:cs="Times New Roman"/>
+          <w:color w:val="4EC9B0"/>
+          <w:sz w:val="21"/>
+          <w:szCs w:val="21"/>
+        </w:rPr>
+        <w:t>int</w:t>
+      </w:r>
+      <w:r>
+        <w:rPr>
+          <w:rFonts w:ascii="Consolas" w:eastAsia="Times New Roman" w:hAnsi="Consolas" w:cs="Times New Roman"/>
+          <w:color w:val="D4D4D4"/>
+          <w:sz w:val="21"/>
+          <w:szCs w:val="21"/>
+        </w:rPr>
+        <w:t xml:space="preserve"> </w:t>
+      </w:r>
+      <w:r>
+        <w:rPr>
+          <w:rFonts w:ascii="Consolas" w:eastAsia="Times New Roman" w:hAnsi="Consolas" w:cs="Times New Roman"/>
+          <w:color w:val="9CDCFE"/>
+          <w:sz w:val="21"/>
+          <w:szCs w:val="21"/>
+        </w:rPr>
+        <w:t>i</w:t>
+      </w:r>
+      <w:r>
+        <w:rPr>
+          <w:rFonts w:ascii="Consolas" w:eastAsia="Times New Roman" w:hAnsi="Consolas" w:cs="Times New Roman"/>
+          <w:color w:val="D4D4D4"/>
+          <w:sz w:val="21"/>
+          <w:szCs w:val="21"/>
+        </w:rPr>
+        <w:t xml:space="preserve"> = </w:t>
+      </w:r>
+      <w:r>
+        <w:rPr>
+          <w:rFonts w:ascii="Consolas" w:eastAsia="Times New Roman" w:hAnsi="Consolas" w:cs="Times New Roman"/>
+          <w:color w:val="B5CEA8"/>
+          <w:sz w:val="21"/>
+          <w:szCs w:val="21"/>
+        </w:rPr>
+        <w:t>0</w:t>
+      </w:r>
+      <w:r>
+        <w:rPr>
+          <w:rFonts w:ascii="Consolas" w:eastAsia="Times New Roman" w:hAnsi="Consolas" w:cs="Times New Roman"/>
+          <w:color w:val="D4D4D4"/>
+          <w:sz w:val="21"/>
+          <w:szCs w:val="21"/>
+        </w:rPr>
+        <w:t xml:space="preserve">; </w:t>
+      </w:r>
+      <w:r>
+        <w:rPr>
+          <w:rFonts w:ascii="Consolas" w:eastAsia="Times New Roman" w:hAnsi="Consolas" w:cs="Times New Roman"/>
+          <w:color w:val="9CDCFE"/>
+          <w:sz w:val="21"/>
+          <w:szCs w:val="21"/>
+        </w:rPr>
+        <w:t>i</w:t>
+      </w:r>
+      <w:r>
+        <w:rPr>
+          <w:rFonts w:ascii="Consolas" w:eastAsia="Times New Roman" w:hAnsi="Consolas" w:cs="Times New Roman"/>
+          <w:color w:val="D4D4D4"/>
+          <w:sz w:val="21"/>
+          <w:szCs w:val="21"/>
+        </w:rPr>
+        <w:t xml:space="preserve"> &lt; </w:t>
+      </w:r>
+      <w:r>
+        <w:rPr>
+          <w:rFonts w:ascii="Consolas" w:eastAsia="Times New Roman" w:hAnsi="Consolas" w:cs="Times New Roman"/>
+          <w:color w:val="9CDCFE"/>
+          <w:sz w:val="21"/>
+          <w:szCs w:val="21"/>
+        </w:rPr>
+        <w:t>size</w:t>
+      </w:r>
+      <w:r>
+        <w:rPr>
+          <w:rFonts w:ascii="Consolas" w:eastAsia="Times New Roman" w:hAnsi="Consolas" w:cs="Times New Roman"/>
+          <w:color w:val="D4D4D4"/>
+          <w:sz w:val="21"/>
+          <w:szCs w:val="21"/>
+        </w:rPr>
+        <w:t xml:space="preserve">; </w:t>
+      </w:r>
+      <w:r>
+        <w:rPr>
+          <w:rFonts w:ascii="Consolas" w:eastAsia="Times New Roman" w:hAnsi="Consolas" w:cs="Times New Roman"/>
+          <w:color w:val="9CDCFE"/>
+          <w:sz w:val="21"/>
+          <w:szCs w:val="21"/>
+        </w:rPr>
+        <w:t>i</w:t>
+      </w:r>
+      <w:r>
+        <w:rPr>
+          <w:rFonts w:ascii="Consolas" w:eastAsia="Times New Roman" w:hAnsi="Consolas" w:cs="Times New Roman"/>
+          <w:color w:val="D4D4D4"/>
+          <w:sz w:val="21"/>
+          <w:szCs w:val="21"/>
+        </w:rPr>
+        <w:t>++)</w:t>
+      </w:r>
+    </w:p>
+    <w:p>
+      <w:pPr>
+        <w:shd w:val="clear" w:color="auto" w:fill="1E1E1E"/>
+        <w:spacing w:after="0" w:line="285" w:lineRule="atLeast"/>
+        <w:rPr>
+          <w:rFonts w:ascii="Consolas" w:eastAsia="Times New Roman" w:hAnsi="Consolas" w:cs="Times New Roman"/>
+          <w:color w:val="D4D4D4"/>
+          <w:sz w:val="21"/>
+          <w:szCs w:val="21"/>
+        </w:rPr>
+      </w:pPr>
+      <w:r>
+        <w:rPr>
+          <w:rFonts w:ascii="Consolas" w:eastAsia="Times New Roman" w:hAnsi="Consolas" w:cs="Times New Roman"/>
+          <w:color w:val="D4D4D4"/>
+          <w:sz w:val="21"/>
+          <w:szCs w:val="21"/>
+        </w:rPr>
+        <w:t>        {</w:t>
+      </w:r>
+    </w:p>
+    <w:p>
+      <w:pPr>
+        <w:shd w:val="clear" w:color="auto" w:fill="1E1E1E"/>
+        <w:spacing w:after="0" w:line="285" w:lineRule="atLeast"/>
+        <w:rPr>
+          <w:rFonts w:ascii="Consolas" w:eastAsia="Times New Roman" w:hAnsi="Consolas" w:cs="Times New Roman"/>
+          <w:color w:val="D4D4D4"/>
+          <w:sz w:val="21"/>
+          <w:szCs w:val="21"/>
+        </w:rPr>
+      </w:pPr>
+      <w:r>
+        <w:rPr>
+          <w:rFonts w:ascii="Consolas" w:eastAsia="Times New Roman" w:hAnsi="Consolas" w:cs="Times New Roman"/>
+          <w:color w:val="D4D4D4"/>
+          <w:sz w:val="21"/>
+          <w:szCs w:val="21"/>
+        </w:rPr>
+        <w:t xml:space="preserve">            </w:t>
+      </w:r>
+      <w:r>
+        <w:rPr>
+          <w:rFonts w:ascii="Consolas" w:eastAsia="Times New Roman" w:hAnsi="Consolas" w:cs="Times New Roman"/>
+          <w:color w:val="4EC9B0"/>
+          <w:sz w:val="21"/>
+          <w:szCs w:val="21"/>
+        </w:rPr>
+        <w:t>System</w:t>
+      </w:r>
+      <w:r>
+        <w:rPr>
+          <w:rFonts w:ascii="Consolas" w:eastAsia="Times New Roman" w:hAnsi="Consolas" w:cs="Times New Roman"/>
+          <w:color w:val="D4D4D4"/>
+          <w:sz w:val="21"/>
+          <w:szCs w:val="21"/>
+        </w:rPr>
+        <w:t>.</w:t>
+      </w:r>
+      <w:r>
+        <w:rPr>
+          <w:rFonts w:ascii="Consolas" w:eastAsia="Times New Roman" w:hAnsi="Consolas" w:cs="Times New Roman"/>
+          <w:color w:val="4FC1FF"/>
+          <w:sz w:val="21"/>
+          <w:szCs w:val="21"/>
+        </w:rPr>
+        <w:t>out</w:t>
+      </w:r>
+      <w:r>
+        <w:rPr>
+          <w:rFonts w:ascii="Consolas" w:eastAsia="Times New Roman" w:hAnsi="Consolas" w:cs="Times New Roman"/>
+          <w:color w:val="D4D4D4"/>
+          <w:sz w:val="21"/>
+          <w:szCs w:val="21"/>
+        </w:rPr>
+        <w:t>.</w:t>
+      </w:r>
+      <w:r>
+        <w:rPr>
+          <w:rFonts w:ascii="Consolas" w:eastAsia="Times New Roman" w:hAnsi="Consolas" w:cs="Times New Roman"/>
+          <w:color w:val="DCDCAA"/>
+          <w:sz w:val="21"/>
+          <w:szCs w:val="21"/>
+        </w:rPr>
+        <w:t>print</w:t>
+      </w:r>
+      <w:r>
+        <w:rPr>
+          <w:rFonts w:ascii="Consolas" w:eastAsia="Times New Roman" w:hAnsi="Consolas" w:cs="Times New Roman"/>
+          <w:color w:val="D4D4D4"/>
+          <w:sz w:val="21"/>
+          <w:szCs w:val="21"/>
+        </w:rPr>
+        <w:t>(</w:t>
+      </w:r>
+      <w:r>
+        <w:rPr>
+          <w:rFonts w:ascii="Consolas" w:eastAsia="Times New Roman" w:hAnsi="Consolas" w:cs="Times New Roman"/>
+          <w:color w:val="9CDCFE"/>
+          <w:sz w:val="21"/>
+          <w:szCs w:val="21"/>
+        </w:rPr>
+        <w:t>arr</w:t>
+      </w:r>
+      <w:r>
+        <w:rPr>
+          <w:rFonts w:ascii="Consolas" w:eastAsia="Times New Roman" w:hAnsi="Consolas" w:cs="Times New Roman"/>
+          <w:color w:val="D4D4D4"/>
+          <w:sz w:val="21"/>
+          <w:szCs w:val="21"/>
+        </w:rPr>
+        <w:t>[</w:t>
+      </w:r>
+      <w:r>
+        <w:rPr>
+          <w:rFonts w:ascii="Consolas" w:eastAsia="Times New Roman" w:hAnsi="Consolas" w:cs="Times New Roman"/>
+          <w:color w:val="9CDCFE"/>
+          <w:sz w:val="21"/>
+          <w:szCs w:val="21"/>
+        </w:rPr>
+        <w:t>i</w:t>
+      </w:r>
+      <w:r>
+        <w:rPr>
+          <w:rFonts w:ascii="Consolas" w:eastAsia="Times New Roman" w:hAnsi="Consolas" w:cs="Times New Roman"/>
+          <w:color w:val="D4D4D4"/>
+          <w:sz w:val="21"/>
+          <w:szCs w:val="21"/>
+        </w:rPr>
+        <w:t>]+</w:t>
+      </w:r>
+      <w:r>
+        <w:rPr>
+          <w:rFonts w:ascii="Consolas" w:eastAsia="Times New Roman" w:hAnsi="Consolas" w:cs="Times New Roman"/>
+          <w:color w:val="CE9178"/>
+          <w:sz w:val="21"/>
+          <w:szCs w:val="21"/>
+        </w:rPr>
+        <w:t>" "</w:t>
+      </w:r>
+      <w:r>
+        <w:rPr>
+          <w:rFonts w:ascii="Consolas" w:eastAsia="Times New Roman" w:hAnsi="Consolas" w:cs="Times New Roman"/>
+          <w:color w:val="D4D4D4"/>
+          <w:sz w:val="21"/>
+          <w:szCs w:val="21"/>
+        </w:rPr>
+        <w:t>);</w:t>
+      </w:r>
+    </w:p>
+    <w:p>
+      <w:pPr>
+        <w:shd w:val="clear" w:color="auto" w:fill="1E1E1E"/>
+        <w:spacing w:after="0" w:line="285" w:lineRule="atLeast"/>
+        <w:rPr>
+          <w:rFonts w:ascii="Consolas" w:eastAsia="Times New Roman" w:hAnsi="Consolas" w:cs="Times New Roman"/>
+          <w:color w:val="D4D4D4"/>
+          <w:sz w:val="21"/>
+          <w:szCs w:val="21"/>
+        </w:rPr>
+      </w:pPr>
+      <w:r>
+        <w:rPr>
+          <w:rFonts w:ascii="Consolas" w:eastAsia="Times New Roman" w:hAnsi="Consolas" w:cs="Times New Roman"/>
+          <w:color w:val="D4D4D4"/>
+          <w:sz w:val="21"/>
+          <w:szCs w:val="21"/>
+        </w:rPr>
+        <w:t>        }</w:t>
+      </w:r>
+    </w:p>
+    <w:p>
+      <w:pPr>
+        <w:shd w:val="clear" w:color="auto" w:fill="1E1E1E"/>
+        <w:spacing w:after="0" w:line="285" w:lineRule="atLeast"/>
+        <w:rPr>
+          <w:rFonts w:ascii="Consolas" w:eastAsia="Times New Roman" w:hAnsi="Consolas" w:cs="Times New Roman"/>
+          <w:color w:val="D4D4D4"/>
+          <w:sz w:val="21"/>
+          <w:szCs w:val="21"/>
+        </w:rPr>
+      </w:pPr>
+      <w:r>
+        <w:rPr>
+          <w:rFonts w:ascii="Consolas" w:eastAsia="Times New Roman" w:hAnsi="Consolas" w:cs="Times New Roman"/>
+          <w:color w:val="D4D4D4"/>
+          <w:sz w:val="21"/>
+          <w:szCs w:val="21"/>
+        </w:rPr>
+        <w:t>    }</w:t>
+      </w:r>
+    </w:p>
+    <w:p>
+      <w:pPr>
+        <w:shd w:val="clear" w:color="auto" w:fill="1E1E1E"/>
+        <w:spacing w:after="0" w:line="285" w:lineRule="atLeast"/>
+        <w:rPr>
+          <w:rFonts w:ascii="Consolas" w:eastAsia="Times New Roman" w:hAnsi="Consolas" w:cs="Times New Roman"/>
+          <w:color w:val="D4D4D4"/>
+          <w:sz w:val="21"/>
+          <w:szCs w:val="21"/>
+        </w:rPr>
+      </w:pPr>
+      <w:r>
+        <w:rPr>
+          <w:rFonts w:ascii="Consolas" w:eastAsia="Times New Roman" w:hAnsi="Consolas" w:cs="Times New Roman"/>
+          <w:color w:val="D4D4D4"/>
+          <w:sz w:val="21"/>
+          <w:szCs w:val="21"/>
+        </w:rPr>
+        <w:t>}</w:t>
+      </w:r>
+    </w:p>
+    <w:p>
+      <w:pPr>
+        <w:shd w:val="clear" w:color="auto" w:fill="1E1E1E"/>
+        <w:spacing w:after="0" w:line="285" w:lineRule="atLeast"/>
+        <w:rPr>
+          <w:rFonts w:ascii="Consolas" w:eastAsia="Times New Roman" w:hAnsi="Consolas" w:cs="Times New Roman"/>
+          <w:color w:val="D4D4D4"/>
+          <w:sz w:val="21"/>
+          <w:szCs w:val="21"/>
+        </w:rPr>
+      </w:pPr>
+    </w:p>
+    <w:p>
+      <w:pPr>
         <w:pStyle w:val="Normal0"/>
         <w:tabs>
           <w:tab w:val="left" w:pos="6296"/>
         </w:tabs>
-      </w:pPr>
+        <w:rPr>
+          <w:rFonts w:ascii="Times New Roman" w:eastAsia="Times New Roman" w:hAnsi="Times New Roman" w:cs="Times New Roman"/>
+          <w:sz w:val="26"/>
+          <w:szCs w:val="26"/>
+        </w:rPr>
+      </w:pPr>
+    </w:p>
+    <w:p>
+      <w:pPr>
+        <w:pStyle w:val="Normal0"/>
+        <w:tabs>
+          <w:tab w:val="left" w:pos="6296"/>
+        </w:tabs>
+        <w:rPr>
+          <w:rFonts w:ascii="Times New Roman" w:eastAsia="Times New Roman" w:hAnsi="Times New Roman" w:cs="Times New Roman"/>
+          <w:sz w:val="26"/>
+          <w:szCs w:val="26"/>
+        </w:rPr>
+      </w:pPr>
+      <w:r>
+        <w:rPr>
+          <w:rFonts w:ascii="Times New Roman" w:eastAsia="Times New Roman" w:hAnsi="Times New Roman" w:cs="Times New Roman"/>
+          <w:sz w:val="26"/>
+          <w:szCs w:val="26"/>
+        </w:rPr>
+        <w:lastRenderedPageBreak/>
+        <w:drawing>
+          <wp:inline distT="0" distB="0" distL="0" distR="0" wp14:anchorId="73E45E23" wp14:editId="1F13D152">
+            <wp:extent cx="5943600" cy="4777105"/>
+            <wp:effectExtent l="0" t="0" r="0" b="4445"/>
+            <wp:docPr id="35" name="Picture 35" descr="Text&#10;&#10;Description automatically generated"/>
+            <wp:cNvGraphicFramePr>
+              <a:graphicFrameLocks xmlns:a="http://schemas.openxmlformats.org/drawingml/2006/main" noChangeAspect="1"/>
+            </wp:cNvGraphicFramePr>
+            <a:graphic xmlns:a="http://schemas.openxmlformats.org/drawingml/2006/main">
+              <a:graphicData uri="http://schemas.openxmlformats.org/drawingml/2006/picture">
+                <pic:pic xmlns:pic="http://schemas.openxmlformats.org/drawingml/2006/picture">
+                  <pic:nvPicPr>
+                    <pic:cNvPr id="35" name="Picture 35" descr="Text&#10;&#10;Description automatically generated"/>
+                    <pic:cNvPicPr/>
+                  </pic:nvPicPr>
+                  <pic:blipFill>
+                    <a:blip r:embed="rId27"/>
+                    <a:stretch>
+                      <a:fillRect/>
+                    </a:stretch>
+                  </pic:blipFill>
+                  <pic:spPr>
+                    <a:xfrm>
+                      <a:off x="0" y="0"/>
+                      <a:ext cx="5943600" cy="4777105"/>
+                    </a:xfrm>
+                    <a:prstGeom prst="rect">
+                      <a:avLst/>
+                    </a:prstGeom>
+                  </pic:spPr>
+                </pic:pic>
+              </a:graphicData>
+            </a:graphic>
+          </wp:inline>
+        </w:drawing>
+      </w:r>
+    </w:p>
+    <w:p>
+      <w:pPr>
+        <w:pStyle w:val="Normal0"/>
+        <w:tabs>
+          <w:tab w:val="left" w:pos="6296"/>
+        </w:tabs>
+      </w:pPr>
+      <w:r>
+        <w:drawing>
+          <wp:inline distT="0" distB="0" distL="0" distR="0" wp14:anchorId="0CBD85C9" wp14:editId="5DC22165">
+            <wp:extent cx="3381847" cy="2067213"/>
+            <wp:effectExtent l="0" t="0" r="9525" b="0"/>
+            <wp:docPr id="34" name="Picture 34" descr="Text&#10;&#10;Description automatically generated"/>
+            <wp:cNvGraphicFramePr>
+              <a:graphicFrameLocks xmlns:a="http://schemas.openxmlformats.org/drawingml/2006/main" noChangeAspect="1"/>
+            </wp:cNvGraphicFramePr>
+            <a:graphic xmlns:a="http://schemas.openxmlformats.org/drawingml/2006/main">
+              <a:graphicData uri="http://schemas.openxmlformats.org/drawingml/2006/picture">
+                <pic:pic xmlns:pic="http://schemas.openxmlformats.org/drawingml/2006/picture">
+                  <pic:nvPicPr>
+                    <pic:cNvPr id="34" name="Picture 34" descr="Text&#10;&#10;Description automatically generated"/>
+                    <pic:cNvPicPr/>
+                  </pic:nvPicPr>
+                  <pic:blipFill>
+                    <a:blip r:embed="rId28"/>
+                    <a:stretch>
+                      <a:fillRect/>
+                    </a:stretch>
+                  </pic:blipFill>
+                  <pic:spPr>
+                    <a:xfrm>
+                      <a:off x="0" y="0"/>
+                      <a:ext cx="3381847" cy="2067213"/>
+                    </a:xfrm>
+                    <a:prstGeom prst="rect">
+                      <a:avLst/>
+                    </a:prstGeom>
+                  </pic:spPr>
+                </pic:pic>
+              </a:graphicData>
+            </a:graphic>
+          </wp:inline>
+        </w:drawing>
+      </w:r>
     </w:p>
     <w:p>
       <w:pPr>
@@ -17488,36 +19830,28 @@
           <w:sz w:val="26"/>
           <w:szCs w:val="26"/>
         </w:rPr>
-        <w:t xml:space="preserve"> Viết chương trình nhập chiều cao h từ bàn phím, sau đó hiển thị các tam giác hình sao có chiều cao h như dưới đây. Chú ý có kiểm tra điều kiện của h: 2&lt;=h&lt;=10. Nếu </w:t>
-      </w:r>
-      <w:r>
-        <w:rPr>
-          <w:rFonts w:ascii="Times New Roman" w:eastAsia="Times New Roman" w:hAnsi="Times New Roman" w:cs="Times New Roman"/>
-          <w:sz w:val="26"/>
-          <w:szCs w:val="26"/>
+        <w:t xml:space="preserve"> Viết chương trình nhập chiều cao h từ bàn phím, sau đó hiển thị các tam giác hình sao có chiều cao h như dưới đây. Chú ý có kiểm tra điều kiện của h: 2&lt;=h&lt;=10. Nếu h nằm ngoài đoạn trên, yêu cầu người dùng nhập lại. (cho lựa chọn in tam giác xuôi hoặc ngược)</w:t>
+      </w:r>
+    </w:p>
+    <w:p>
+      <w:pPr>
+        <w:shd w:val="clear" w:color="auto" w:fill="1E1E1E"/>
+        <w:spacing w:after="0" w:line="285" w:lineRule="atLeast"/>
+        <w:rPr>
+          <w:rFonts w:ascii="Consolas" w:eastAsia="Times New Roman" w:hAnsi="Consolas" w:cs="Times New Roman"/>
+          <w:color w:val="D4D4D4"/>
+          <w:sz w:val="21"/>
+          <w:szCs w:val="21"/>
+        </w:rPr>
+      </w:pPr>
+      <w:r>
+        <w:rPr>
+          <w:rFonts w:ascii="Consolas" w:eastAsia="Times New Roman" w:hAnsi="Consolas" w:cs="Times New Roman"/>
+          <w:color w:val="569CD6"/>
+          <w:sz w:val="21"/>
+          <w:szCs w:val="21"/>
         </w:rPr>
         <w:lastRenderedPageBreak/>
-        <w:t>h nằm ngoài đoạn trên, yêu cầu người dùng nhập lại. (cho lựa chọn in tam giác xuôi hoặc ngược)</w:t>
-      </w:r>
-    </w:p>
-    <w:p>
-      <w:pPr>
-        <w:shd w:val="clear" w:color="auto" w:fill="1E1E1E"/>
-        <w:spacing w:after="0" w:line="285" w:lineRule="atLeast"/>
-        <w:rPr>
-          <w:rFonts w:ascii="Consolas" w:eastAsia="Times New Roman" w:hAnsi="Consolas" w:cs="Times New Roman"/>
-          <w:color w:val="D4D4D4"/>
-          <w:sz w:val="21"/>
-          <w:szCs w:val="21"/>
-        </w:rPr>
-      </w:pPr>
-      <w:r>
-        <w:rPr>
-          <w:rFonts w:ascii="Consolas" w:eastAsia="Times New Roman" w:hAnsi="Consolas" w:cs="Times New Roman"/>
-          <w:color w:val="569CD6"/>
-          <w:sz w:val="21"/>
-          <w:szCs w:val="21"/>
-        </w:rPr>
         <w:t>import</w:t>
       </w:r>
       <w:r>
@@ -19225,7 +21559,7 @@
                     <pic:cNvPicPr/>
                   </pic:nvPicPr>
                   <pic:blipFill>
-                    <a:blip r:embed="rId27"/>
+                    <a:blip r:embed="rId29"/>
                     <a:stretch>
                       <a:fillRect/>
                     </a:stretch>
@@ -19276,7 +21610,7 @@
                     <pic:cNvPicPr/>
                   </pic:nvPicPr>
                   <pic:blipFill>
-                    <a:blip r:embed="rId28"/>
+                    <a:blip r:embed="rId30"/>
                     <a:stretch>
                       <a:fillRect/>
                     </a:stretch>
@@ -20926,7 +23260,7 @@
                     <pic:cNvPicPr/>
                   </pic:nvPicPr>
                   <pic:blipFill>
-                    <a:blip r:embed="rId29"/>
+                    <a:blip r:embed="rId31"/>
                     <a:stretch>
                       <a:fillRect/>
                     </a:stretch>
@@ -20971,7 +23305,7 @@
                     <pic:cNvPicPr/>
                   </pic:nvPicPr>
                   <pic:blipFill>
-                    <a:blip r:embed="rId30"/>
+                    <a:blip r:embed="rId32"/>
                     <a:stretch>
                       <a:fillRect/>
                     </a:stretch>
@@ -22539,7 +24873,7 @@
                     <pic:cNvPicPr/>
                   </pic:nvPicPr>
                   <pic:blipFill>
-                    <a:blip r:embed="rId31"/>
+                    <a:blip r:embed="rId33"/>
                     <a:stretch>
                       <a:fillRect/>
                     </a:stretch>
@@ -22594,7 +24928,7 @@
                     <pic:cNvPicPr/>
                   </pic:nvPicPr>
                   <pic:blipFill>
-                    <a:blip r:embed="rId32"/>
+                    <a:blip r:embed="rId34"/>
                     <a:stretch>
                       <a:fillRect/>
                     </a:stretch>
@@ -24257,7 +26591,7 @@
                     <pic:cNvPicPr/>
                   </pic:nvPicPr>
                   <pic:blipFill>
-                    <a:blip r:embed="rId33"/>
+                    <a:blip r:embed="rId35"/>
                     <a:stretch>
                       <a:fillRect/>
                     </a:stretch>
@@ -26185,7 +28519,7 @@
                     <pic:cNvPicPr/>
                   </pic:nvPicPr>
                   <pic:blipFill>
-                    <a:blip r:embed="rId34"/>
+                    <a:blip r:embed="rId36"/>
                     <a:stretch>
                       <a:fillRect/>
                     </a:stretch>
@@ -26230,7 +28564,7 @@
                     <pic:cNvPicPr/>
                   </pic:nvPicPr>
                   <pic:blipFill>
-                    <a:blip r:embed="rId35"/>
+                    <a:blip r:embed="rId37"/>
                     <a:stretch>
                       <a:fillRect/>
                     </a:stretch>

</xml_diff>